<commit_message>
corrected graphs, new doc v3
</commit_message>
<xml_diff>
--- a/misc_proxeiro/coolbackup.docx
+++ b/misc_proxeiro/coolbackup.docx
@@ -7,7 +7,19 @@
         <w:pStyle w:val="Titledocument"/>
       </w:pPr>
       <w:r>
-        <w:t>Fuzzy Failure Prediction for Naval Propulsion System (8 pages)</w:t>
+        <w:t xml:space="preserve">Fuzzy </w:t>
+      </w:r>
+      <w:r>
+        <w:t>condition-based maintenance</w:t>
+      </w:r>
+      <w:r>
+        <w:t xml:space="preserve"> Prediction for Naval Propulsion System</w:t>
+      </w:r>
+      <w:r>
+        <w:t>s</w:t>
+      </w:r>
+      <w:r>
+        <w:t xml:space="preserve"> (8 pages)</w:t>
       </w:r>
     </w:p>
     <w:p>
@@ -64,26 +76,114 @@
       <w:pPr>
         <w:pStyle w:val="Affiliation"/>
         <w:rPr>
+          <w:rFonts w:eastAsiaTheme="minorEastAsia" w:hint="eastAsia"/>
+        </w:rPr>
+      </w:pPr>
+      <w:r>
+        <w:rPr>
+          <w:rFonts w:eastAsiaTheme="minorEastAsia" w:hint="eastAsia"/>
+        </w:rPr>
+        <w:t>First author's affiliation</w:t>
+      </w:r>
+      <w:r>
+        <w:rPr>
           <w:rFonts w:eastAsiaTheme="minorEastAsia"/>
         </w:rPr>
-      </w:pPr>
-      <w:r>
+        <w:t>, an Institution with a very long name</w:t>
+      </w:r>
+      <w:r>
+        <w:rPr>
+          <w:rFonts w:eastAsiaTheme="minorEastAsia"/>
+        </w:rPr>
+        <w:t>, xxxx</w:t>
+      </w:r>
+      <w:r>
+        <w:rPr>
+          <w:rFonts w:eastAsiaTheme="minorEastAsia"/>
+        </w:rPr>
+        <w:t>@gmail.com</w:t>
+      </w:r>
+    </w:p>
+    <w:p>
+      <w:pPr>
+        <w:pStyle w:val="Authors"/>
+        <w:rPr>
+          <w:rStyle w:val="AuthorsChar"/>
+        </w:rPr>
+      </w:pPr>
+      <w:r>
+        <w:rPr>
+          <w:rStyle w:val="AuthorsChar"/>
+        </w:rPr>
+        <w:t>Second</w:t>
+      </w:r>
+      <w:r>
+        <w:rPr>
+          <w:rStyle w:val="AuthorsChar"/>
+        </w:rPr>
+        <w:t xml:space="preserve"> </w:t>
+      </w:r>
+      <w:r>
+        <w:rPr>
+          <w:rStyle w:val="AuthorsChar"/>
+        </w:rPr>
+        <w:t>Author</w:t>
+      </w:r>
+      <w:r>
+        <w:rPr>
+          <w:rStyle w:val="AuthorsChar"/>
+        </w:rPr>
+        <w:t>'</w:t>
+      </w:r>
+      <w:r>
+        <w:rPr>
+          <w:rStyle w:val="AuthorsChar"/>
+        </w:rPr>
+        <w:t>s</w:t>
+      </w:r>
+      <w:r>
+        <w:rPr>
+          <w:rStyle w:val="AuthorsChar"/>
+        </w:rPr>
+        <w:t xml:space="preserve"> </w:t>
+      </w:r>
+      <w:r>
+        <w:rPr>
+          <w:rStyle w:val="AuthorsChar"/>
+        </w:rPr>
+        <w:t>Name</w:t>
+      </w:r>
+    </w:p>
+    <w:p>
+      <w:pPr>
+        <w:pStyle w:val="Affiliation"/>
         <w:rPr>
           <w:rFonts w:eastAsiaTheme="minorEastAsia" w:hint="eastAsia"/>
         </w:rPr>
-        <w:t>First author's affiliation</w:t>
+      </w:pPr>
+      <w:r>
+        <w:rPr>
+          <w:rStyle w:val="AuthorsChar"/>
+        </w:rPr>
+        <w:t>S</w:t>
       </w:r>
       <w:r>
         <w:rPr>
           <w:rFonts w:eastAsiaTheme="minorEastAsia"/>
         </w:rPr>
-        <w:t>, an Institution with a very long name</w:t>
+        <w:t xml:space="preserve">econd </w:t>
+      </w:r>
+      <w:r>
+        <w:rPr>
+          <w:rFonts w:eastAsiaTheme="minorEastAsia" w:hint="eastAsia"/>
+        </w:rPr>
+        <w:t>author's affiliation</w:t>
       </w:r>
       <w:r>
         <w:rPr>
           <w:rFonts w:eastAsiaTheme="minorEastAsia"/>
         </w:rPr>
-        <w:t>, xxxx</w:t>
+        <w:t>, possibly the same institution, xxxx</w:t>
       </w:r>
       <w:r>
         <w:rPr>
@@ -103,7 +203,7 @@
         <w:rPr>
           <w:rStyle w:val="AuthorsChar"/>
         </w:rPr>
-        <w:t>Second</w:t>
+        <w:t>Third</w:t>
       </w:r>
       <w:r>
         <w:rPr>
@@ -146,134 +246,231 @@
       <w:pPr>
         <w:pStyle w:val="Affiliation"/>
         <w:rPr>
+          <w:rFonts w:eastAsiaTheme="minorEastAsia" w:hint="eastAsia"/>
+        </w:rPr>
+      </w:pPr>
+      <w:r>
+        <w:rPr>
           <w:rFonts w:eastAsiaTheme="minorEastAsia"/>
         </w:rPr>
-      </w:pPr>
-      <w:r>
-        <w:rPr>
-          <w:rStyle w:val="AuthorsChar"/>
-        </w:rPr>
-        <w:t>S</w:t>
+        <w:t>Third</w:t>
+      </w:r>
+      <w:r>
+        <w:rPr>
+          <w:rFonts w:eastAsiaTheme="minorEastAsia" w:hint="eastAsia"/>
+        </w:rPr>
+        <w:t xml:space="preserve"> author's affiliation</w:t>
       </w:r>
       <w:r>
         <w:rPr>
           <w:rFonts w:eastAsiaTheme="minorEastAsia"/>
         </w:rPr>
-        <w:t xml:space="preserve">econd </w:t>
-      </w:r>
-      <w:r>
-        <w:rPr>
-          <w:rFonts w:eastAsiaTheme="minorEastAsia" w:hint="eastAsia"/>
-        </w:rPr>
-        <w:t>author's affiliation</w:t>
+        <w:t>, possibly the same institution, xxxx</w:t>
       </w:r>
       <w:r>
         <w:rPr>
           <w:rFonts w:eastAsiaTheme="minorEastAsia"/>
         </w:rPr>
-        <w:t>, possibly the same institution, xxxx</w:t>
-      </w:r>
-      <w:r>
-        <w:rPr>
-          <w:rFonts w:eastAsiaTheme="minorEastAsia"/>
-        </w:rPr>
         <w:t>@gmail.com</w:t>
       </w:r>
     </w:p>
     <w:p>
       <w:pPr>
-        <w:pStyle w:val="Authors"/>
-        <w:rPr>
-          <w:rStyle w:val="AuthorsChar"/>
-        </w:rPr>
-      </w:pPr>
-      <w:r>
-        <w:rPr>
-          <w:rStyle w:val="AuthorsChar"/>
-        </w:rPr>
-        <w:t>Third</w:t>
-      </w:r>
-      <w:r>
-        <w:rPr>
-          <w:rStyle w:val="AuthorsChar"/>
+        <w:pStyle w:val="CCSDescription"/>
+        <w:rPr>
+          <w:b w:val="0"/>
+          <w:sz w:val="16"/>
+          <w:szCs w:val="22"/>
+        </w:rPr>
+      </w:pPr>
+    </w:p>
+    <w:p>
+      <w:pPr>
+        <w:pStyle w:val="CCSDescription"/>
+        <w:rPr>
+          <w:b w:val="0"/>
+          <w:sz w:val="16"/>
+          <w:szCs w:val="22"/>
+        </w:rPr>
+      </w:pPr>
+    </w:p>
+    <w:p>
+      <w:pPr>
+        <w:pStyle w:val="CCSDescription"/>
+        <w:rPr>
+          <w:b w:val="0"/>
+          <w:sz w:val="16"/>
+          <w:szCs w:val="22"/>
+        </w:rPr>
+      </w:pPr>
+      <w:r>
+        <w:rPr>
+          <w:b w:val="0"/>
+          <w:sz w:val="16"/>
+          <w:szCs w:val="22"/>
+        </w:rPr>
+        <w:t xml:space="preserve">The reliability and availability of a vessel’s propulsion system critically depend on the effective planning of maintenance activities, which represent a substantial cost </w:t>
+      </w:r>
+      <w:r>
+        <w:rPr>
+          <w:b w:val="0"/>
+          <w:sz w:val="16"/>
+          <w:szCs w:val="22"/>
+        </w:rPr>
+        <w:t>to the shipbuilding companies</w:t>
+      </w:r>
+      <w:r>
+        <w:rPr>
+          <w:b w:val="0"/>
+          <w:sz w:val="16"/>
+          <w:szCs w:val="22"/>
+        </w:rPr>
+        <w:t xml:space="preserve">. Predictive maintenance approaches enable component replacement decisions to be driven by observed and inferred degradation states rather than by fixed time schedules, thereby providing a structured </w:t>
+      </w:r>
+      <w:r>
+        <w:rPr>
+          <w:b w:val="0"/>
+          <w:sz w:val="16"/>
+          <w:szCs w:val="22"/>
+        </w:rPr>
+        <w:t>c</w:t>
+      </w:r>
+      <w:r>
+        <w:rPr>
+          <w:b w:val="0"/>
+          <w:sz w:val="16"/>
+          <w:szCs w:val="22"/>
+        </w:rPr>
+        <w:t>ondition-</w:t>
+      </w:r>
+      <w:r>
+        <w:rPr>
+          <w:b w:val="0"/>
+          <w:sz w:val="16"/>
+          <w:szCs w:val="22"/>
+        </w:rPr>
+        <w:t>b</w:t>
+      </w:r>
+      <w:r>
+        <w:rPr>
+          <w:b w:val="0"/>
+          <w:sz w:val="16"/>
+          <w:szCs w:val="22"/>
+        </w:rPr>
+        <w:t>ased</w:t>
+      </w:r>
+      <w:r>
+        <w:rPr>
+          <w:b w:val="0"/>
+          <w:sz w:val="16"/>
+          <w:szCs w:val="22"/>
+        </w:rPr>
+        <w:t xml:space="preserve"> framework capable of minimizing unnecessary interventions while improving system safety and operational continuity.</w:t>
+      </w:r>
+      <w:r>
+        <w:rPr>
+          <w:b w:val="0"/>
+          <w:sz w:val="16"/>
+          <w:szCs w:val="22"/>
         </w:rPr>
         <w:t xml:space="preserve"> </w:t>
       </w:r>
       <w:r>
         <w:rPr>
-          <w:rStyle w:val="AuthorsChar"/>
-        </w:rPr>
-        <w:t>Author</w:t>
-      </w:r>
-      <w:r>
-        <w:rPr>
-          <w:rStyle w:val="AuthorsChar"/>
-        </w:rPr>
-        <w:t>'</w:t>
-      </w:r>
-      <w:r>
-        <w:rPr>
-          <w:rStyle w:val="AuthorsChar"/>
-        </w:rPr>
-        <w:t>s</w:t>
-      </w:r>
-      <w:r>
-        <w:rPr>
-          <w:rStyle w:val="AuthorsChar"/>
+          <w:b w:val="0"/>
+          <w:sz w:val="16"/>
+          <w:szCs w:val="22"/>
+        </w:rPr>
+        <w:t>However, most existing studies primarily focus on the fault detection stage, proposing performant models while offering limited support for model verification and interpretability, which ultimately undermines the transparency and trustworthiness of the decision-making process.</w:t>
+      </w:r>
+      <w:r>
+        <w:rPr>
+          <w:b w:val="0"/>
+          <w:sz w:val="16"/>
+          <w:szCs w:val="22"/>
         </w:rPr>
         <w:t xml:space="preserve"> </w:t>
       </w:r>
       <w:r>
         <w:rPr>
-          <w:rStyle w:val="AuthorsChar"/>
-        </w:rPr>
-        <w:t>Name</w:t>
-      </w:r>
-    </w:p>
-    <w:p>
-      <w:pPr>
-        <w:pStyle w:val="Affiliation"/>
-        <w:rPr>
-          <w:rFonts w:eastAsiaTheme="minorEastAsia"/>
-        </w:rPr>
-      </w:pPr>
-      <w:r>
-        <w:rPr>
-          <w:rFonts w:eastAsiaTheme="minorEastAsia"/>
-        </w:rPr>
-        <w:t>Third</w:t>
-      </w:r>
-      <w:r>
-        <w:rPr>
-          <w:rFonts w:eastAsiaTheme="minorEastAsia" w:hint="eastAsia"/>
-        </w:rPr>
-        <w:t xml:space="preserve"> author's affiliation</w:t>
-      </w:r>
-      <w:r>
-        <w:rPr>
-          <w:rFonts w:eastAsiaTheme="minorEastAsia"/>
-        </w:rPr>
-        <w:t>, possibly the same institution, xxxx</w:t>
-      </w:r>
-      <w:r>
-        <w:rPr>
-          <w:rFonts w:eastAsiaTheme="minorEastAsia"/>
-        </w:rPr>
-        <w:t>@gmail.com</w:t>
-      </w:r>
-    </w:p>
-    <w:p>
-      <w:pPr>
-        <w:pStyle w:val="Abstract"/>
-      </w:pPr>
-      <w:r>
-        <w:rPr>
-          <w:rFonts w:hint="eastAsia"/>
-        </w:rPr>
-        <w:t xml:space="preserve">Although there is no distinctive header, this is the abstract. </w:t>
-      </w:r>
-      <w:r>
-        <w:t xml:space="preserve">This submission template allows authors to submit their papers for review to an ACM Conference or Journal without any output design specifications incorporated at this point in the process. The ACM manuscript template is a single column document that allows authors to type their content into the pre-existing set of paragraph formatting styles applied to the sample placeholder text here. Throughout the document you will find further instructions on how to format your text. If your conference’s review process will be double-blind: The submitted document should not include author information and should not include acknowledgments, citations or discussion of related work that would make the authorship apparent. Submissions containing author identifying information may be subject to rejection without review. Upon acceptance, the author and affiliation information must be added to your paper. </w:t>
+          <w:b w:val="0"/>
+          <w:sz w:val="16"/>
+          <w:szCs w:val="22"/>
+        </w:rPr>
+        <w:t xml:space="preserve">In this study, fuzzy logic–based modeling techniques are applied to a </w:t>
+      </w:r>
+      <w:r>
+        <w:rPr>
+          <w:b w:val="0"/>
+          <w:sz w:val="16"/>
+          <w:szCs w:val="22"/>
+        </w:rPr>
+        <w:t>c</w:t>
+      </w:r>
+      <w:r>
+        <w:rPr>
+          <w:b w:val="0"/>
+          <w:sz w:val="16"/>
+          <w:szCs w:val="22"/>
+        </w:rPr>
+        <w:t>ondition-</w:t>
+      </w:r>
+      <w:r>
+        <w:rPr>
+          <w:b w:val="0"/>
+          <w:sz w:val="16"/>
+          <w:szCs w:val="22"/>
+        </w:rPr>
+        <w:t>b</w:t>
+      </w:r>
+      <w:r>
+        <w:rPr>
+          <w:b w:val="0"/>
+          <w:sz w:val="16"/>
+          <w:szCs w:val="22"/>
+        </w:rPr>
+        <w:t xml:space="preserve">ased </w:t>
+      </w:r>
+      <w:r>
+        <w:rPr>
+          <w:b w:val="0"/>
+          <w:sz w:val="16"/>
+          <w:szCs w:val="22"/>
+        </w:rPr>
+        <w:t>m</w:t>
+      </w:r>
+      <w:r>
+        <w:rPr>
+          <w:b w:val="0"/>
+          <w:sz w:val="16"/>
+          <w:szCs w:val="22"/>
+        </w:rPr>
+        <w:t>aintenance dataset derived from a vessel equipped with a combined diesel</w:t>
+      </w:r>
+      <w:r>
+        <w:rPr>
+          <w:b w:val="0"/>
+          <w:sz w:val="16"/>
+          <w:szCs w:val="22"/>
+        </w:rPr>
+        <w:t>-</w:t>
+      </w:r>
+      <w:r>
+        <w:rPr>
+          <w:b w:val="0"/>
+          <w:sz w:val="16"/>
+          <w:szCs w:val="22"/>
+        </w:rPr>
+        <w:t xml:space="preserve">electric and gas propulsion system, with the objective of predicting component degradation states while simultaneously ensuring model interpretability through the use of saliency maps and decision tree representations. </w:t>
+      </w:r>
+      <w:r>
+        <w:rPr>
+          <w:b w:val="0"/>
+          <w:bCs/>
+          <w:sz w:val="16"/>
+          <w:szCs w:val="22"/>
+        </w:rPr>
+        <w:t>The proposed approach provides a transparent decision-support framework that enhances trust in predictive maintenance outcomes and facilitates informed maintenance planning in safety-critical maritime applications.</w:t>
       </w:r>
     </w:p>
     <w:p>
@@ -283,6 +480,14 @@
           <w:szCs w:val="18"/>
         </w:rPr>
       </w:pPr>
+      <w:r>
+        <w:rPr>
+          <w:b w:val="0"/>
+          <w:sz w:val="16"/>
+          <w:szCs w:val="22"/>
+        </w:rPr>
+        <w:t>.</w:t>
+      </w:r>
       <w:r>
         <w:rPr>
           <w:rStyle w:val="CCSHeadchar"/>
@@ -317,7 +522,13 @@
         <w:t xml:space="preserve">Additional Keywords and Phrases: </w:t>
       </w:r>
       <w:r>
-        <w:t>Fuzzy logic, Failure Prediction, Maritime, Propulsion System</w:t>
+        <w:t>Fuzzy logic, Failure Prediction,</w:t>
+      </w:r>
+      <w:r>
+        <w:t xml:space="preserve"> Condition-Based</w:t>
+      </w:r>
+      <w:r>
+        <w:t xml:space="preserve"> Maritime, Propulsion System</w:t>
       </w:r>
     </w:p>
     <w:p>
@@ -346,15 +557,3146 @@
           <w:szCs w:val="18"/>
         </w:rPr>
       </w:pPr>
-    </w:p>
-    <w:p>
-      <w:pPr>
+      <w:r>
         <w:rPr>
           <w:rFonts w:ascii="Linux Libertine O" w:hAnsi="Linux Libertine O" w:cs="Linux Libertine O"/>
           <w:sz w:val="18"/>
           <w:szCs w:val="18"/>
         </w:rPr>
-      </w:pPr>
+        <w:t xml:space="preserve">Estimating </w:t>
+      </w:r>
+      <w:r>
+        <w:rPr>
+          <w:rFonts w:ascii="Linux Libertine O" w:hAnsi="Linux Libertine O" w:cs="Linux Libertine O"/>
+          <w:sz w:val="18"/>
+          <w:szCs w:val="18"/>
+        </w:rPr>
+        <w:t>degradation level</w:t>
+      </w:r>
+      <w:r>
+        <w:rPr>
+          <w:rFonts w:ascii="Linux Libertine O" w:hAnsi="Linux Libertine O" w:cs="Linux Libertine O"/>
+          <w:sz w:val="18"/>
+          <w:szCs w:val="18"/>
+        </w:rPr>
+        <w:t xml:space="preserve"> of components within a condition-based maintenance framework is a critical task in maritime applications, as it directly affects the reliability, availability, and overall efficiency of a vessel throughout its operational lifecycle. This lifecycle is inherently dynamic, with maintenance requirements and associated costs being </w:t>
+      </w:r>
+      <w:r>
+        <w:rPr>
+          <w:rFonts w:ascii="Linux Libertine O" w:hAnsi="Linux Libertine O" w:cs="Linux Libertine O"/>
+          <w:sz w:val="18"/>
+          <w:szCs w:val="18"/>
+        </w:rPr>
+        <w:lastRenderedPageBreak/>
+        <w:t>strongly influenced by multiple factors, including</w:t>
+      </w:r>
+      <w:r>
+        <w:rPr>
+          <w:rFonts w:ascii="Linux Libertine O" w:hAnsi="Linux Libertine O" w:cs="Linux Libertine O"/>
+          <w:sz w:val="18"/>
+          <w:szCs w:val="18"/>
+        </w:rPr>
+        <w:t>-</w:t>
+      </w:r>
+      <w:r>
+        <w:rPr>
+          <w:rFonts w:ascii="Linux Libertine O" w:hAnsi="Linux Libertine O" w:cs="Linux Libertine O"/>
+          <w:sz w:val="18"/>
+          <w:szCs w:val="18"/>
+        </w:rPr>
+        <w:t>but not limited to</w:t>
+      </w:r>
+      <w:r>
+        <w:rPr>
+          <w:rFonts w:ascii="Linux Libertine O" w:hAnsi="Linux Libertine O" w:cs="Linux Libertine O"/>
+          <w:sz w:val="18"/>
+          <w:szCs w:val="18"/>
+        </w:rPr>
+        <w:t>-</w:t>
+      </w:r>
+      <w:r>
+        <w:rPr>
+          <w:rFonts w:ascii="Linux Libertine O" w:hAnsi="Linux Libertine O" w:cs="Linux Libertine O"/>
+          <w:sz w:val="18"/>
+          <w:szCs w:val="18"/>
+        </w:rPr>
+        <w:t>operating profiles, cumulative working hours, load variability, and environmental conditions.</w:t>
+      </w:r>
+      <w:r>
+        <w:rPr>
+          <w:rFonts w:ascii="Linux Libertine O" w:hAnsi="Linux Libertine O" w:cs="Linux Libertine O"/>
+          <w:sz w:val="18"/>
+          <w:szCs w:val="18"/>
+        </w:rPr>
+        <w:t xml:space="preserve"> </w:t>
+      </w:r>
+      <w:r>
+        <w:rPr>
+          <w:rFonts w:ascii="Linux Libertine O" w:hAnsi="Linux Libertine O" w:cs="Linux Libertine O"/>
+          <w:sz w:val="18"/>
+          <w:szCs w:val="18"/>
+        </w:rPr>
+        <w:t>Consequently, an efficient maintenance program is fundamental to maintaining design-level performance while minimizing the risk of hazardous failures and costly unplanned dry-docking</w:t>
+      </w:r>
+      <w:r>
+        <w:rPr>
+          <w:rFonts w:ascii="Linux Libertine O" w:hAnsi="Linux Libertine O" w:cs="Linux Libertine O"/>
+          <w:sz w:val="18"/>
+          <w:szCs w:val="18"/>
+        </w:rPr>
+        <w:t xml:space="preserve"> </w:t>
+      </w:r>
+      <w:r>
+        <w:rPr>
+          <w:rFonts w:ascii="Linux Libertine O" w:hAnsi="Linux Libertine O" w:cs="Linux Libertine O"/>
+          <w:sz w:val="18"/>
+          <w:szCs w:val="18"/>
+        </w:rPr>
+        <w:fldChar w:fldCharType="begin" w:fldLock="1"/>
+      </w:r>
+      <w:r>
+        <w:rPr>
+          <w:rFonts w:ascii="Linux Libertine O" w:hAnsi="Linux Libertine O" w:cs="Linux Libertine O"/>
+          <w:noProof/>
+          <w:sz w:val="18"/>
+          <w:szCs w:val="18"/>
+        </w:rPr>
+        <w:instrText>ADDIN Docear CSL_CITATION</w:instrText>
+      </w:r>
+      <w:r>
+        <w:rPr>
+          <w:rFonts w:ascii="Linux Libertine O" w:hAnsi="Linux Libertine O" w:cs="Linux Libertine O"/>
+          <w:noProof/>
+          <w:sz w:val="18"/>
+          <w:szCs w:val="18"/>
+        </w:rPr>
+        <w:br/>
+      </w:r>
+      <w:r>
+        <w:rPr>
+          <w:rFonts w:ascii="Linux Libertine O" w:hAnsi="Linux Libertine O" w:cs="Linux Libertine O"/>
+          <w:b/>
+          <w:noProof/>
+          <w:sz w:val="18"/>
+          <w:szCs w:val="18"/>
+        </w:rPr>
+        <w:instrText>THIS CITATION DATA SHOULD NOT BE MANUALLY MODIFIED!!!</w:instrText>
+      </w:r>
+      <w:r>
+        <w:rPr>
+          <w:rFonts w:ascii="Linux Libertine O" w:hAnsi="Linux Libertine O" w:cs="Linux Libertine O"/>
+          <w:noProof/>
+          <w:sz w:val="18"/>
+          <w:szCs w:val="18"/>
+        </w:rPr>
+        <w:br/>
+      </w:r>
+      <w:r>
+        <w:rPr>
+          <w:rFonts w:ascii="Courier New" w:hAnsi="Courier New" w:cs="Courier New"/>
+          <w:noProof/>
+          <w:sz w:val="14"/>
+          <w:szCs w:val="18"/>
+        </w:rPr>
+        <w:instrText>{</w:instrText>
+      </w:r>
+      <w:r>
+        <w:rPr>
+          <w:rFonts w:ascii="Courier New" w:hAnsi="Courier New" w:cs="Courier New"/>
+          <w:noProof/>
+          <w:sz w:val="14"/>
+          <w:szCs w:val="18"/>
+        </w:rPr>
+        <w:br/>
+        <w:instrText xml:space="preserve"> "schema": "https://raw.github.com/citation-style-language/schema/master/csl-citation.json",</w:instrText>
+      </w:r>
+      <w:r>
+        <w:rPr>
+          <w:rFonts w:ascii="Courier New" w:hAnsi="Courier New" w:cs="Courier New"/>
+          <w:noProof/>
+          <w:sz w:val="14"/>
+          <w:szCs w:val="18"/>
+        </w:rPr>
+        <w:br/>
+        <w:instrText xml:space="preserve"> "citationID": "{ec5e40cb-4f8f-40ff-a569-c9491cf90aeb}",</w:instrText>
+      </w:r>
+      <w:r>
+        <w:rPr>
+          <w:rFonts w:ascii="Courier New" w:hAnsi="Courier New" w:cs="Courier New"/>
+          <w:noProof/>
+          <w:sz w:val="14"/>
+          <w:szCs w:val="18"/>
+        </w:rPr>
+        <w:br/>
+        <w:instrText xml:space="preserve"> "properties": {</w:instrText>
+      </w:r>
+      <w:r>
+        <w:rPr>
+          <w:rFonts w:ascii="Courier New" w:hAnsi="Courier New" w:cs="Courier New"/>
+          <w:noProof/>
+          <w:sz w:val="14"/>
+          <w:szCs w:val="18"/>
+        </w:rPr>
+        <w:br/>
+        <w:instrText xml:space="preserve">  "noteIndex": 0</w:instrText>
+      </w:r>
+      <w:r>
+        <w:rPr>
+          <w:rFonts w:ascii="Courier New" w:hAnsi="Courier New" w:cs="Courier New"/>
+          <w:noProof/>
+          <w:sz w:val="14"/>
+          <w:szCs w:val="18"/>
+        </w:rPr>
+        <w:br/>
+        <w:instrText xml:space="preserve"> },</w:instrText>
+      </w:r>
+      <w:r>
+        <w:rPr>
+          <w:rFonts w:ascii="Courier New" w:hAnsi="Courier New" w:cs="Courier New"/>
+          <w:noProof/>
+          <w:sz w:val="14"/>
+          <w:szCs w:val="18"/>
+        </w:rPr>
+        <w:br/>
+        <w:instrText xml:space="preserve"> "citationItems": [</w:instrText>
+      </w:r>
+      <w:r>
+        <w:rPr>
+          <w:rFonts w:ascii="Courier New" w:hAnsi="Courier New" w:cs="Courier New"/>
+          <w:noProof/>
+          <w:sz w:val="14"/>
+          <w:szCs w:val="18"/>
+        </w:rPr>
+        <w:br/>
+        <w:instrText xml:space="preserve">  {</w:instrText>
+      </w:r>
+      <w:r>
+        <w:rPr>
+          <w:rFonts w:ascii="Courier New" w:hAnsi="Courier New" w:cs="Courier New"/>
+          <w:noProof/>
+          <w:sz w:val="14"/>
+          <w:szCs w:val="18"/>
+        </w:rPr>
+        <w:br/>
+        <w:instrText xml:space="preserve">   "id": "frangopol2012integrated",</w:instrText>
+      </w:r>
+      <w:r>
+        <w:rPr>
+          <w:rFonts w:ascii="Courier New" w:hAnsi="Courier New" w:cs="Courier New"/>
+          <w:noProof/>
+          <w:sz w:val="14"/>
+          <w:szCs w:val="18"/>
+        </w:rPr>
+        <w:br/>
+        <w:instrText xml:space="preserve">   "item": {</w:instrText>
+      </w:r>
+      <w:r>
+        <w:rPr>
+          <w:rFonts w:ascii="Courier New" w:hAnsi="Courier New" w:cs="Courier New"/>
+          <w:noProof/>
+          <w:sz w:val="14"/>
+          <w:szCs w:val="18"/>
+        </w:rPr>
+        <w:br/>
+        <w:instrText xml:space="preserve">    "id": "frangopol2012integrated",</w:instrText>
+      </w:r>
+      <w:r>
+        <w:rPr>
+          <w:rFonts w:ascii="Courier New" w:hAnsi="Courier New" w:cs="Courier New"/>
+          <w:noProof/>
+          <w:sz w:val="14"/>
+          <w:szCs w:val="18"/>
+        </w:rPr>
+        <w:br/>
+        <w:instrText xml:space="preserve">    "type": "article-journal",</w:instrText>
+      </w:r>
+      <w:r>
+        <w:rPr>
+          <w:rFonts w:ascii="Courier New" w:hAnsi="Courier New" w:cs="Courier New"/>
+          <w:noProof/>
+          <w:sz w:val="14"/>
+          <w:szCs w:val="18"/>
+        </w:rPr>
+        <w:br/>
+        <w:instrText xml:space="preserve">    "author": [</w:instrText>
+      </w:r>
+      <w:r>
+        <w:rPr>
+          <w:rFonts w:ascii="Courier New" w:hAnsi="Courier New" w:cs="Courier New"/>
+          <w:noProof/>
+          <w:sz w:val="14"/>
+          <w:szCs w:val="18"/>
+        </w:rPr>
+        <w:br/>
+        <w:instrText xml:space="preserve">     {</w:instrText>
+      </w:r>
+      <w:r>
+        <w:rPr>
+          <w:rFonts w:ascii="Courier New" w:hAnsi="Courier New" w:cs="Courier New"/>
+          <w:noProof/>
+          <w:sz w:val="14"/>
+          <w:szCs w:val="18"/>
+        </w:rPr>
+        <w:br/>
+        <w:instrText xml:space="preserve">      "family": "Frangopol",</w:instrText>
+      </w:r>
+      <w:r>
+        <w:rPr>
+          <w:rFonts w:ascii="Courier New" w:hAnsi="Courier New" w:cs="Courier New"/>
+          <w:noProof/>
+          <w:sz w:val="14"/>
+          <w:szCs w:val="18"/>
+        </w:rPr>
+        <w:br/>
+        <w:instrText xml:space="preserve">      "given": "Dr Dan M"</w:instrText>
+      </w:r>
+      <w:r>
+        <w:rPr>
+          <w:rFonts w:ascii="Courier New" w:hAnsi="Courier New" w:cs="Courier New"/>
+          <w:noProof/>
+          <w:sz w:val="14"/>
+          <w:szCs w:val="18"/>
+        </w:rPr>
+        <w:br/>
+        <w:instrText xml:space="preserve">     },</w:instrText>
+      </w:r>
+      <w:r>
+        <w:rPr>
+          <w:rFonts w:ascii="Courier New" w:hAnsi="Courier New" w:cs="Courier New"/>
+          <w:noProof/>
+          <w:sz w:val="14"/>
+          <w:szCs w:val="18"/>
+        </w:rPr>
+        <w:br/>
+        <w:instrText xml:space="preserve">     {</w:instrText>
+      </w:r>
+      <w:r>
+        <w:rPr>
+          <w:rFonts w:ascii="Courier New" w:hAnsi="Courier New" w:cs="Courier New"/>
+          <w:noProof/>
+          <w:sz w:val="14"/>
+          <w:szCs w:val="18"/>
+        </w:rPr>
+        <w:br/>
+        <w:instrText xml:space="preserve">      "family": "Bocchini",</w:instrText>
+      </w:r>
+      <w:r>
+        <w:rPr>
+          <w:rFonts w:ascii="Courier New" w:hAnsi="Courier New" w:cs="Courier New"/>
+          <w:noProof/>
+          <w:sz w:val="14"/>
+          <w:szCs w:val="18"/>
+        </w:rPr>
+        <w:br/>
+        <w:instrText xml:space="preserve">      "given": "Dr Paolo"</w:instrText>
+      </w:r>
+      <w:r>
+        <w:rPr>
+          <w:rFonts w:ascii="Courier New" w:hAnsi="Courier New" w:cs="Courier New"/>
+          <w:noProof/>
+          <w:sz w:val="14"/>
+          <w:szCs w:val="18"/>
+        </w:rPr>
+        <w:br/>
+        <w:instrText xml:space="preserve">     },</w:instrText>
+      </w:r>
+      <w:r>
+        <w:rPr>
+          <w:rFonts w:ascii="Courier New" w:hAnsi="Courier New" w:cs="Courier New"/>
+          <w:noProof/>
+          <w:sz w:val="14"/>
+          <w:szCs w:val="18"/>
+        </w:rPr>
+        <w:br/>
+        <w:instrText xml:space="preserve">     {</w:instrText>
+      </w:r>
+      <w:r>
+        <w:rPr>
+          <w:rFonts w:ascii="Courier New" w:hAnsi="Courier New" w:cs="Courier New"/>
+          <w:noProof/>
+          <w:sz w:val="14"/>
+          <w:szCs w:val="18"/>
+        </w:rPr>
+        <w:br/>
+        <w:instrText xml:space="preserve">      "family": "Decò",</w:instrText>
+      </w:r>
+      <w:r>
+        <w:rPr>
+          <w:rFonts w:ascii="Courier New" w:hAnsi="Courier New" w:cs="Courier New"/>
+          <w:noProof/>
+          <w:sz w:val="14"/>
+          <w:szCs w:val="18"/>
+        </w:rPr>
+        <w:br/>
+        <w:instrText xml:space="preserve">      "given": "Alberto"</w:instrText>
+      </w:r>
+      <w:r>
+        <w:rPr>
+          <w:rFonts w:ascii="Courier New" w:hAnsi="Courier New" w:cs="Courier New"/>
+          <w:noProof/>
+          <w:sz w:val="14"/>
+          <w:szCs w:val="18"/>
+        </w:rPr>
+        <w:br/>
+        <w:instrText xml:space="preserve">     },</w:instrText>
+      </w:r>
+      <w:r>
+        <w:rPr>
+          <w:rFonts w:ascii="Courier New" w:hAnsi="Courier New" w:cs="Courier New"/>
+          <w:noProof/>
+          <w:sz w:val="14"/>
+          <w:szCs w:val="18"/>
+        </w:rPr>
+        <w:br/>
+        <w:instrText xml:space="preserve">     {</w:instrText>
+      </w:r>
+      <w:r>
+        <w:rPr>
+          <w:rFonts w:ascii="Courier New" w:hAnsi="Courier New" w:cs="Courier New"/>
+          <w:noProof/>
+          <w:sz w:val="14"/>
+          <w:szCs w:val="18"/>
+        </w:rPr>
+        <w:br/>
+        <w:instrText xml:space="preserve">      "family": "Kim",</w:instrText>
+      </w:r>
+      <w:r>
+        <w:rPr>
+          <w:rFonts w:ascii="Courier New" w:hAnsi="Courier New" w:cs="Courier New"/>
+          <w:noProof/>
+          <w:sz w:val="14"/>
+          <w:szCs w:val="18"/>
+        </w:rPr>
+        <w:br/>
+        <w:instrText xml:space="preserve">      "given": "Dr Sunyong"</w:instrText>
+      </w:r>
+      <w:r>
+        <w:rPr>
+          <w:rFonts w:ascii="Courier New" w:hAnsi="Courier New" w:cs="Courier New"/>
+          <w:noProof/>
+          <w:sz w:val="14"/>
+          <w:szCs w:val="18"/>
+        </w:rPr>
+        <w:br/>
+        <w:instrText xml:space="preserve">     },</w:instrText>
+      </w:r>
+      <w:r>
+        <w:rPr>
+          <w:rFonts w:ascii="Courier New" w:hAnsi="Courier New" w:cs="Courier New"/>
+          <w:noProof/>
+          <w:sz w:val="14"/>
+          <w:szCs w:val="18"/>
+        </w:rPr>
+        <w:br/>
+        <w:instrText xml:space="preserve">     {</w:instrText>
+      </w:r>
+      <w:r>
+        <w:rPr>
+          <w:rFonts w:ascii="Courier New" w:hAnsi="Courier New" w:cs="Courier New"/>
+          <w:noProof/>
+          <w:sz w:val="14"/>
+          <w:szCs w:val="18"/>
+        </w:rPr>
+        <w:br/>
+        <w:instrText xml:space="preserve">      "family": "Kwon",</w:instrText>
+      </w:r>
+      <w:r>
+        <w:rPr>
+          <w:rFonts w:ascii="Courier New" w:hAnsi="Courier New" w:cs="Courier New"/>
+          <w:noProof/>
+          <w:sz w:val="14"/>
+          <w:szCs w:val="18"/>
+        </w:rPr>
+        <w:br/>
+        <w:instrText xml:space="preserve">      "given": "Dr Kihyon"</w:instrText>
+      </w:r>
+      <w:r>
+        <w:rPr>
+          <w:rFonts w:ascii="Courier New" w:hAnsi="Courier New" w:cs="Courier New"/>
+          <w:noProof/>
+          <w:sz w:val="14"/>
+          <w:szCs w:val="18"/>
+        </w:rPr>
+        <w:br/>
+        <w:instrText xml:space="preserve">     },</w:instrText>
+      </w:r>
+      <w:r>
+        <w:rPr>
+          <w:rFonts w:ascii="Courier New" w:hAnsi="Courier New" w:cs="Courier New"/>
+          <w:noProof/>
+          <w:sz w:val="14"/>
+          <w:szCs w:val="18"/>
+        </w:rPr>
+        <w:br/>
+        <w:instrText xml:space="preserve">     {</w:instrText>
+      </w:r>
+      <w:r>
+        <w:rPr>
+          <w:rFonts w:ascii="Courier New" w:hAnsi="Courier New" w:cs="Courier New"/>
+          <w:noProof/>
+          <w:sz w:val="14"/>
+          <w:szCs w:val="18"/>
+        </w:rPr>
+        <w:br/>
+        <w:instrText xml:space="preserve">      "family": "Okasha",</w:instrText>
+      </w:r>
+      <w:r>
+        <w:rPr>
+          <w:rFonts w:ascii="Courier New" w:hAnsi="Courier New" w:cs="Courier New"/>
+          <w:noProof/>
+          <w:sz w:val="14"/>
+          <w:szCs w:val="18"/>
+        </w:rPr>
+        <w:br/>
+        <w:instrText xml:space="preserve">      "given": "Dr Nader M"</w:instrText>
+      </w:r>
+      <w:r>
+        <w:rPr>
+          <w:rFonts w:ascii="Courier New" w:hAnsi="Courier New" w:cs="Courier New"/>
+          <w:noProof/>
+          <w:sz w:val="14"/>
+          <w:szCs w:val="18"/>
+        </w:rPr>
+        <w:br/>
+        <w:instrText xml:space="preserve">     },</w:instrText>
+      </w:r>
+      <w:r>
+        <w:rPr>
+          <w:rFonts w:ascii="Courier New" w:hAnsi="Courier New" w:cs="Courier New"/>
+          <w:noProof/>
+          <w:sz w:val="14"/>
+          <w:szCs w:val="18"/>
+        </w:rPr>
+        <w:br/>
+        <w:instrText xml:space="preserve">     {</w:instrText>
+      </w:r>
+      <w:r>
+        <w:rPr>
+          <w:rFonts w:ascii="Courier New" w:hAnsi="Courier New" w:cs="Courier New"/>
+          <w:noProof/>
+          <w:sz w:val="14"/>
+          <w:szCs w:val="18"/>
+        </w:rPr>
+        <w:br/>
+        <w:instrText xml:space="preserve">      "family": "Saydam",</w:instrText>
+      </w:r>
+      <w:r>
+        <w:rPr>
+          <w:rFonts w:ascii="Courier New" w:hAnsi="Courier New" w:cs="Courier New"/>
+          <w:noProof/>
+          <w:sz w:val="14"/>
+          <w:szCs w:val="18"/>
+        </w:rPr>
+        <w:br/>
+        <w:instrText xml:space="preserve">      "given": "Duygu"</w:instrText>
+      </w:r>
+      <w:r>
+        <w:rPr>
+          <w:rFonts w:ascii="Courier New" w:hAnsi="Courier New" w:cs="Courier New"/>
+          <w:noProof/>
+          <w:sz w:val="14"/>
+          <w:szCs w:val="18"/>
+        </w:rPr>
+        <w:br/>
+        <w:instrText xml:space="preserve">     }</w:instrText>
+      </w:r>
+      <w:r>
+        <w:rPr>
+          <w:rFonts w:ascii="Courier New" w:hAnsi="Courier New" w:cs="Courier New"/>
+          <w:noProof/>
+          <w:sz w:val="14"/>
+          <w:szCs w:val="18"/>
+        </w:rPr>
+        <w:br/>
+        <w:instrText xml:space="preserve">    ],</w:instrText>
+      </w:r>
+      <w:r>
+        <w:rPr>
+          <w:rFonts w:ascii="Courier New" w:hAnsi="Courier New" w:cs="Courier New"/>
+          <w:noProof/>
+          <w:sz w:val="14"/>
+          <w:szCs w:val="18"/>
+        </w:rPr>
+        <w:br/>
+        <w:instrText xml:space="preserve">    "volume": "124",</w:instrText>
+      </w:r>
+      <w:r>
+        <w:rPr>
+          <w:rFonts w:ascii="Courier New" w:hAnsi="Courier New" w:cs="Courier New"/>
+          <w:noProof/>
+          <w:sz w:val="14"/>
+          <w:szCs w:val="18"/>
+        </w:rPr>
+        <w:br/>
+        <w:instrText xml:space="preserve">    "title": "Integrated life-cycle framework for maintenance, monitoring, and reliability of naval ship structures",</w:instrText>
+      </w:r>
+      <w:r>
+        <w:rPr>
+          <w:rFonts w:ascii="Courier New" w:hAnsi="Courier New" w:cs="Courier New"/>
+          <w:noProof/>
+          <w:sz w:val="14"/>
+          <w:szCs w:val="18"/>
+        </w:rPr>
+        <w:br/>
+        <w:instrText xml:space="preserve">    "container-title": "Naval Engineers Journal",</w:instrText>
+      </w:r>
+      <w:r>
+        <w:rPr>
+          <w:rFonts w:ascii="Courier New" w:hAnsi="Courier New" w:cs="Courier New"/>
+          <w:noProof/>
+          <w:sz w:val="14"/>
+          <w:szCs w:val="18"/>
+        </w:rPr>
+        <w:br/>
+        <w:instrText xml:space="preserve">    "publisher": "American Society of Naval Engineers",</w:instrText>
+      </w:r>
+      <w:r>
+        <w:rPr>
+          <w:rFonts w:ascii="Courier New" w:hAnsi="Courier New" w:cs="Courier New"/>
+          <w:noProof/>
+          <w:sz w:val="14"/>
+          <w:szCs w:val="18"/>
+        </w:rPr>
+        <w:br/>
+        <w:instrText xml:space="preserve">    "number": "1",</w:instrText>
+      </w:r>
+      <w:r>
+        <w:rPr>
+          <w:rFonts w:ascii="Courier New" w:hAnsi="Courier New" w:cs="Courier New"/>
+          <w:noProof/>
+          <w:sz w:val="14"/>
+          <w:szCs w:val="18"/>
+        </w:rPr>
+        <w:br/>
+        <w:instrText xml:space="preserve">    "issue": "1",</w:instrText>
+      </w:r>
+      <w:r>
+        <w:rPr>
+          <w:rFonts w:ascii="Courier New" w:hAnsi="Courier New" w:cs="Courier New"/>
+          <w:noProof/>
+          <w:sz w:val="14"/>
+          <w:szCs w:val="18"/>
+        </w:rPr>
+        <w:br/>
+        <w:instrText xml:space="preserve">    "page": "89-99",</w:instrText>
+      </w:r>
+      <w:r>
+        <w:rPr>
+          <w:rFonts w:ascii="Courier New" w:hAnsi="Courier New" w:cs="Courier New"/>
+          <w:noProof/>
+          <w:sz w:val="14"/>
+          <w:szCs w:val="18"/>
+        </w:rPr>
+        <w:br/>
+        <w:instrText xml:space="preserve">    "page-first": "89",</w:instrText>
+      </w:r>
+      <w:r>
+        <w:rPr>
+          <w:rFonts w:ascii="Courier New" w:hAnsi="Courier New" w:cs="Courier New"/>
+          <w:noProof/>
+          <w:sz w:val="14"/>
+          <w:szCs w:val="18"/>
+        </w:rPr>
+        <w:br/>
+        <w:instrText xml:space="preserve">    "issued": {</w:instrText>
+      </w:r>
+      <w:r>
+        <w:rPr>
+          <w:rFonts w:ascii="Courier New" w:hAnsi="Courier New" w:cs="Courier New"/>
+          <w:noProof/>
+          <w:sz w:val="14"/>
+          <w:szCs w:val="18"/>
+        </w:rPr>
+        <w:br/>
+        <w:instrText xml:space="preserve">     "date-parts": [</w:instrText>
+      </w:r>
+      <w:r>
+        <w:rPr>
+          <w:rFonts w:ascii="Courier New" w:hAnsi="Courier New" w:cs="Courier New"/>
+          <w:noProof/>
+          <w:sz w:val="14"/>
+          <w:szCs w:val="18"/>
+        </w:rPr>
+        <w:br/>
+        <w:instrText xml:space="preserve">      [</w:instrText>
+      </w:r>
+      <w:r>
+        <w:rPr>
+          <w:rFonts w:ascii="Courier New" w:hAnsi="Courier New" w:cs="Courier New"/>
+          <w:noProof/>
+          <w:sz w:val="14"/>
+          <w:szCs w:val="18"/>
+        </w:rPr>
+        <w:br/>
+        <w:instrText xml:space="preserve">       2012</w:instrText>
+      </w:r>
+      <w:r>
+        <w:rPr>
+          <w:rFonts w:ascii="Courier New" w:hAnsi="Courier New" w:cs="Courier New"/>
+          <w:noProof/>
+          <w:sz w:val="14"/>
+          <w:szCs w:val="18"/>
+        </w:rPr>
+        <w:br/>
+        <w:instrText xml:space="preserve">      ]</w:instrText>
+      </w:r>
+      <w:r>
+        <w:rPr>
+          <w:rFonts w:ascii="Courier New" w:hAnsi="Courier New" w:cs="Courier New"/>
+          <w:noProof/>
+          <w:sz w:val="14"/>
+          <w:szCs w:val="18"/>
+        </w:rPr>
+        <w:br/>
+        <w:instrText xml:space="preserve">     ]</w:instrText>
+      </w:r>
+      <w:r>
+        <w:rPr>
+          <w:rFonts w:ascii="Courier New" w:hAnsi="Courier New" w:cs="Courier New"/>
+          <w:noProof/>
+          <w:sz w:val="14"/>
+          <w:szCs w:val="18"/>
+        </w:rPr>
+        <w:br/>
+        <w:instrText xml:space="preserve">    }</w:instrText>
+      </w:r>
+      <w:r>
+        <w:rPr>
+          <w:rFonts w:ascii="Courier New" w:hAnsi="Courier New" w:cs="Courier New"/>
+          <w:noProof/>
+          <w:sz w:val="14"/>
+          <w:szCs w:val="18"/>
+        </w:rPr>
+        <w:br/>
+        <w:instrText xml:space="preserve">   }</w:instrText>
+      </w:r>
+      <w:r>
+        <w:rPr>
+          <w:rFonts w:ascii="Courier New" w:hAnsi="Courier New" w:cs="Courier New"/>
+          <w:noProof/>
+          <w:sz w:val="14"/>
+          <w:szCs w:val="18"/>
+        </w:rPr>
+        <w:br/>
+        <w:instrText xml:space="preserve">  }</w:instrText>
+      </w:r>
+      <w:r>
+        <w:rPr>
+          <w:rFonts w:ascii="Courier New" w:hAnsi="Courier New" w:cs="Courier New"/>
+          <w:noProof/>
+          <w:sz w:val="14"/>
+          <w:szCs w:val="18"/>
+        </w:rPr>
+        <w:br/>
+        <w:instrText xml:space="preserve"> ]</w:instrText>
+      </w:r>
+      <w:r>
+        <w:rPr>
+          <w:rFonts w:ascii="Courier New" w:hAnsi="Courier New" w:cs="Courier New"/>
+          <w:noProof/>
+          <w:sz w:val="14"/>
+          <w:szCs w:val="18"/>
+        </w:rPr>
+        <w:br/>
+        <w:instrText>}</w:instrText>
+      </w:r>
+      <w:r>
+        <w:rPr>
+          <w:rFonts w:ascii="Courier New" w:hAnsi="Courier New" w:cs="Courier New"/>
+          <w:noProof/>
+          <w:sz w:val="14"/>
+          <w:szCs w:val="18"/>
+        </w:rPr>
+        <w:br/>
+      </w:r>
+      <w:r>
+        <w:rPr>
+          <w:rFonts w:ascii="Linux Libertine O" w:hAnsi="Linux Libertine O" w:cs="Linux Libertine O"/>
+          <w:sz w:val="18"/>
+          <w:szCs w:val="18"/>
+        </w:rPr>
+        <w:fldChar w:fldCharType="separate"/>
+      </w:r>
+      <w:r>
+        <w:rPr>
+          <w:rFonts w:ascii="Linux Libertine O" w:hAnsi="Linux Libertine O" w:cs="Linux Libertine O"/>
+          <w:noProof/>
+          <w:sz w:val="18"/>
+          <w:szCs w:val="18"/>
+        </w:rPr>
+        <w:t>[1]</w:t>
+      </w:r>
+      <w:r>
+        <w:rPr>
+          <w:rFonts w:ascii="Linux Libertine O" w:hAnsi="Linux Libertine O" w:cs="Linux Libertine O"/>
+          <w:sz w:val="18"/>
+          <w:szCs w:val="18"/>
+        </w:rPr>
+        <w:fldChar w:fldCharType="end"/>
+      </w:r>
+      <w:r>
+        <w:rPr>
+          <w:rFonts w:ascii="Linux Libertine O" w:hAnsi="Linux Libertine O" w:cs="Linux Libertine O"/>
+          <w:sz w:val="18"/>
+          <w:szCs w:val="18"/>
+        </w:rPr>
+        <w:t>.</w:t>
+      </w:r>
+    </w:p>
+    <w:p>
+      <w:pPr>
+        <w:rPr>
+          <w:rFonts w:ascii="Linux Libertine O" w:hAnsi="Linux Libertine O" w:cs="Linux Libertine O"/>
+          <w:sz w:val="18"/>
+          <w:szCs w:val="18"/>
+        </w:rPr>
+      </w:pPr>
+    </w:p>
+    <w:p>
+      <w:pPr>
+        <w:rPr>
+          <w:rFonts w:ascii="Linux Libertine O" w:hAnsi="Linux Libertine O" w:cs="Linux Libertine O"/>
+          <w:sz w:val="18"/>
+          <w:szCs w:val="18"/>
+        </w:rPr>
+      </w:pPr>
+      <w:r>
+        <w:rPr>
+          <w:rFonts w:ascii="Linux Libertine O" w:hAnsi="Linux Libertine O" w:cs="Linux Libertine O"/>
+          <w:sz w:val="18"/>
+          <w:szCs w:val="18"/>
+        </w:rPr>
+        <w:t>Maintenance strategies in industrial and maritime systems are commonly classified into corrective and preventive approaches. Corrective Maintenance (CM )</w:t>
+      </w:r>
+      <w:r>
+        <w:rPr>
+          <w:rFonts w:ascii="Linux Libertine O" w:hAnsi="Linux Libertine O" w:cs="Linux Libertine O"/>
+          <w:sz w:val="18"/>
+          <w:szCs w:val="18"/>
+        </w:rPr>
+        <w:t xml:space="preserve"> </w:t>
+      </w:r>
+      <w:r>
+        <w:rPr>
+          <w:rFonts w:ascii="Linux Libertine O" w:hAnsi="Linux Libertine O" w:cs="Linux Libertine O"/>
+          <w:sz w:val="18"/>
+          <w:szCs w:val="18"/>
+        </w:rPr>
+        <w:t>entails component replacement only after failure occurrence, often resulting in reduced system availability, unplanned downtime, and significant economic losses</w:t>
+      </w:r>
+      <w:r>
+        <w:rPr>
+          <w:rFonts w:ascii="Linux Libertine O" w:hAnsi="Linux Libertine O" w:cs="Linux Libertine O"/>
+          <w:sz w:val="18"/>
+          <w:szCs w:val="18"/>
+        </w:rPr>
+        <w:t xml:space="preserve"> </w:t>
+      </w:r>
+      <w:r>
+        <w:rPr>
+          <w:rFonts w:ascii="Linux Libertine O" w:hAnsi="Linux Libertine O" w:cs="Linux Libertine O"/>
+          <w:sz w:val="18"/>
+          <w:szCs w:val="18"/>
+        </w:rPr>
+        <w:fldChar w:fldCharType="begin" w:fldLock="1"/>
+      </w:r>
+      <w:r>
+        <w:rPr>
+          <w:rFonts w:ascii="Linux Libertine O" w:hAnsi="Linux Libertine O" w:cs="Linux Libertine O"/>
+          <w:noProof/>
+          <w:sz w:val="18"/>
+          <w:szCs w:val="18"/>
+        </w:rPr>
+        <w:instrText>ADDIN Docear CSL_CITATION</w:instrText>
+      </w:r>
+      <w:r>
+        <w:rPr>
+          <w:rFonts w:ascii="Linux Libertine O" w:hAnsi="Linux Libertine O" w:cs="Linux Libertine O"/>
+          <w:noProof/>
+          <w:sz w:val="18"/>
+          <w:szCs w:val="18"/>
+        </w:rPr>
+        <w:br/>
+      </w:r>
+      <w:r>
+        <w:rPr>
+          <w:rFonts w:ascii="Linux Libertine O" w:hAnsi="Linux Libertine O" w:cs="Linux Libertine O"/>
+          <w:b/>
+          <w:noProof/>
+          <w:sz w:val="18"/>
+          <w:szCs w:val="18"/>
+        </w:rPr>
+        <w:instrText>THIS CITATION DATA SHOULD NOT BE MANUALLY MODIFIED!!!</w:instrText>
+      </w:r>
+      <w:r>
+        <w:rPr>
+          <w:rFonts w:ascii="Linux Libertine O" w:hAnsi="Linux Libertine O" w:cs="Linux Libertine O"/>
+          <w:noProof/>
+          <w:sz w:val="18"/>
+          <w:szCs w:val="18"/>
+        </w:rPr>
+        <w:br/>
+      </w:r>
+      <w:r>
+        <w:rPr>
+          <w:rFonts w:ascii="Courier New" w:hAnsi="Courier New" w:cs="Courier New"/>
+          <w:noProof/>
+          <w:sz w:val="14"/>
+          <w:szCs w:val="18"/>
+        </w:rPr>
+        <w:instrText>{</w:instrText>
+      </w:r>
+      <w:r>
+        <w:rPr>
+          <w:rFonts w:ascii="Courier New" w:hAnsi="Courier New" w:cs="Courier New"/>
+          <w:noProof/>
+          <w:sz w:val="14"/>
+          <w:szCs w:val="18"/>
+        </w:rPr>
+        <w:br/>
+        <w:instrText xml:space="preserve"> "schema": "https://raw.github.com/citation-style-language/schema/master/csl-citation.json",</w:instrText>
+      </w:r>
+      <w:r>
+        <w:rPr>
+          <w:rFonts w:ascii="Courier New" w:hAnsi="Courier New" w:cs="Courier New"/>
+          <w:noProof/>
+          <w:sz w:val="14"/>
+          <w:szCs w:val="18"/>
+        </w:rPr>
+        <w:br/>
+        <w:instrText xml:space="preserve"> "citationID": "{aedafe72-f4f8-4cc2-a720-3a065c0d9747}",</w:instrText>
+      </w:r>
+      <w:r>
+        <w:rPr>
+          <w:rFonts w:ascii="Courier New" w:hAnsi="Courier New" w:cs="Courier New"/>
+          <w:noProof/>
+          <w:sz w:val="14"/>
+          <w:szCs w:val="18"/>
+        </w:rPr>
+        <w:br/>
+        <w:instrText xml:space="preserve"> "properties": {</w:instrText>
+      </w:r>
+      <w:r>
+        <w:rPr>
+          <w:rFonts w:ascii="Courier New" w:hAnsi="Courier New" w:cs="Courier New"/>
+          <w:noProof/>
+          <w:sz w:val="14"/>
+          <w:szCs w:val="18"/>
+        </w:rPr>
+        <w:br/>
+        <w:instrText xml:space="preserve">  "noteIndex": 0</w:instrText>
+      </w:r>
+      <w:r>
+        <w:rPr>
+          <w:rFonts w:ascii="Courier New" w:hAnsi="Courier New" w:cs="Courier New"/>
+          <w:noProof/>
+          <w:sz w:val="14"/>
+          <w:szCs w:val="18"/>
+        </w:rPr>
+        <w:br/>
+        <w:instrText xml:space="preserve"> },</w:instrText>
+      </w:r>
+      <w:r>
+        <w:rPr>
+          <w:rFonts w:ascii="Courier New" w:hAnsi="Courier New" w:cs="Courier New"/>
+          <w:noProof/>
+          <w:sz w:val="14"/>
+          <w:szCs w:val="18"/>
+        </w:rPr>
+        <w:br/>
+        <w:instrText xml:space="preserve"> "citationItems": [</w:instrText>
+      </w:r>
+      <w:r>
+        <w:rPr>
+          <w:rFonts w:ascii="Courier New" w:hAnsi="Courier New" w:cs="Courier New"/>
+          <w:noProof/>
+          <w:sz w:val="14"/>
+          <w:szCs w:val="18"/>
+        </w:rPr>
+        <w:br/>
+        <w:instrText xml:space="preserve">  {</w:instrText>
+      </w:r>
+      <w:r>
+        <w:rPr>
+          <w:rFonts w:ascii="Courier New" w:hAnsi="Courier New" w:cs="Courier New"/>
+          <w:noProof/>
+          <w:sz w:val="14"/>
+          <w:szCs w:val="18"/>
+        </w:rPr>
+        <w:br/>
+        <w:instrText xml:space="preserve">   "id": "ozgur2021cost",</w:instrText>
+      </w:r>
+      <w:r>
+        <w:rPr>
+          <w:rFonts w:ascii="Courier New" w:hAnsi="Courier New" w:cs="Courier New"/>
+          <w:noProof/>
+          <w:sz w:val="14"/>
+          <w:szCs w:val="18"/>
+        </w:rPr>
+        <w:br/>
+        <w:instrText xml:space="preserve">   "item": {</w:instrText>
+      </w:r>
+      <w:r>
+        <w:rPr>
+          <w:rFonts w:ascii="Courier New" w:hAnsi="Courier New" w:cs="Courier New"/>
+          <w:noProof/>
+          <w:sz w:val="14"/>
+          <w:szCs w:val="18"/>
+        </w:rPr>
+        <w:br/>
+        <w:instrText xml:space="preserve">    "id": "ozgur2021cost",</w:instrText>
+      </w:r>
+      <w:r>
+        <w:rPr>
+          <w:rFonts w:ascii="Courier New" w:hAnsi="Courier New" w:cs="Courier New"/>
+          <w:noProof/>
+          <w:sz w:val="14"/>
+          <w:szCs w:val="18"/>
+        </w:rPr>
+        <w:br/>
+        <w:instrText xml:space="preserve">    "type": "article-journal",</w:instrText>
+      </w:r>
+      <w:r>
+        <w:rPr>
+          <w:rFonts w:ascii="Courier New" w:hAnsi="Courier New" w:cs="Courier New"/>
+          <w:noProof/>
+          <w:sz w:val="14"/>
+          <w:szCs w:val="18"/>
+        </w:rPr>
+        <w:br/>
+        <w:instrText xml:space="preserve">    "author": [</w:instrText>
+      </w:r>
+      <w:r>
+        <w:rPr>
+          <w:rFonts w:ascii="Courier New" w:hAnsi="Courier New" w:cs="Courier New"/>
+          <w:noProof/>
+          <w:sz w:val="14"/>
+          <w:szCs w:val="18"/>
+        </w:rPr>
+        <w:br/>
+        <w:instrText xml:space="preserve">     {</w:instrText>
+      </w:r>
+      <w:r>
+        <w:rPr>
+          <w:rFonts w:ascii="Courier New" w:hAnsi="Courier New" w:cs="Courier New"/>
+          <w:noProof/>
+          <w:sz w:val="14"/>
+          <w:szCs w:val="18"/>
+        </w:rPr>
+        <w:br/>
+        <w:instrText xml:space="preserve">      "family": "Özgür-Ünlüak𝚤n",</w:instrText>
+      </w:r>
+      <w:r>
+        <w:rPr>
+          <w:rFonts w:ascii="Courier New" w:hAnsi="Courier New" w:cs="Courier New"/>
+          <w:noProof/>
+          <w:sz w:val="14"/>
+          <w:szCs w:val="18"/>
+        </w:rPr>
+        <w:br/>
+        <w:instrText xml:space="preserve">      "given": "Demet"</w:instrText>
+      </w:r>
+      <w:r>
+        <w:rPr>
+          <w:rFonts w:ascii="Courier New" w:hAnsi="Courier New" w:cs="Courier New"/>
+          <w:noProof/>
+          <w:sz w:val="14"/>
+          <w:szCs w:val="18"/>
+        </w:rPr>
+        <w:br/>
+        <w:instrText xml:space="preserve">     },</w:instrText>
+      </w:r>
+      <w:r>
+        <w:rPr>
+          <w:rFonts w:ascii="Courier New" w:hAnsi="Courier New" w:cs="Courier New"/>
+          <w:noProof/>
+          <w:sz w:val="14"/>
+          <w:szCs w:val="18"/>
+        </w:rPr>
+        <w:br/>
+        <w:instrText xml:space="preserve">     {</w:instrText>
+      </w:r>
+      <w:r>
+        <w:rPr>
+          <w:rFonts w:ascii="Courier New" w:hAnsi="Courier New" w:cs="Courier New"/>
+          <w:noProof/>
+          <w:sz w:val="14"/>
+          <w:szCs w:val="18"/>
+        </w:rPr>
+        <w:br/>
+        <w:instrText xml:space="preserve">      "family": "Türkali",</w:instrText>
+      </w:r>
+      <w:r>
+        <w:rPr>
+          <w:rFonts w:ascii="Courier New" w:hAnsi="Courier New" w:cs="Courier New"/>
+          <w:noProof/>
+          <w:sz w:val="14"/>
+          <w:szCs w:val="18"/>
+        </w:rPr>
+        <w:br/>
+        <w:instrText xml:space="preserve">      "given": "Busenur"</w:instrText>
+      </w:r>
+      <w:r>
+        <w:rPr>
+          <w:rFonts w:ascii="Courier New" w:hAnsi="Courier New" w:cs="Courier New"/>
+          <w:noProof/>
+          <w:sz w:val="14"/>
+          <w:szCs w:val="18"/>
+        </w:rPr>
+        <w:br/>
+        <w:instrText xml:space="preserve">     },</w:instrText>
+      </w:r>
+      <w:r>
+        <w:rPr>
+          <w:rFonts w:ascii="Courier New" w:hAnsi="Courier New" w:cs="Courier New"/>
+          <w:noProof/>
+          <w:sz w:val="14"/>
+          <w:szCs w:val="18"/>
+        </w:rPr>
+        <w:br/>
+        <w:instrText xml:space="preserve">     {</w:instrText>
+      </w:r>
+      <w:r>
+        <w:rPr>
+          <w:rFonts w:ascii="Courier New" w:hAnsi="Courier New" w:cs="Courier New"/>
+          <w:noProof/>
+          <w:sz w:val="14"/>
+          <w:szCs w:val="18"/>
+        </w:rPr>
+        <w:br/>
+        <w:instrText xml:space="preserve">      "family": "Aksezer",</w:instrText>
+      </w:r>
+      <w:r>
+        <w:rPr>
+          <w:rFonts w:ascii="Courier New" w:hAnsi="Courier New" w:cs="Courier New"/>
+          <w:noProof/>
+          <w:sz w:val="14"/>
+          <w:szCs w:val="18"/>
+        </w:rPr>
+        <w:br/>
+        <w:instrText xml:space="preserve">      "given": "S Çaglar"</w:instrText>
+      </w:r>
+      <w:r>
+        <w:rPr>
+          <w:rFonts w:ascii="Courier New" w:hAnsi="Courier New" w:cs="Courier New"/>
+          <w:noProof/>
+          <w:sz w:val="14"/>
+          <w:szCs w:val="18"/>
+        </w:rPr>
+        <w:br/>
+        <w:instrText xml:space="preserve">     }</w:instrText>
+      </w:r>
+      <w:r>
+        <w:rPr>
+          <w:rFonts w:ascii="Courier New" w:hAnsi="Courier New" w:cs="Courier New"/>
+          <w:noProof/>
+          <w:sz w:val="14"/>
+          <w:szCs w:val="18"/>
+        </w:rPr>
+        <w:br/>
+        <w:instrText xml:space="preserve">    ],</w:instrText>
+      </w:r>
+      <w:r>
+        <w:rPr>
+          <w:rFonts w:ascii="Courier New" w:hAnsi="Courier New" w:cs="Courier New"/>
+          <w:noProof/>
+          <w:sz w:val="14"/>
+          <w:szCs w:val="18"/>
+        </w:rPr>
+        <w:br/>
+        <w:instrText xml:space="preserve">    "volume": "102",</w:instrText>
+      </w:r>
+      <w:r>
+        <w:rPr>
+          <w:rFonts w:ascii="Courier New" w:hAnsi="Courier New" w:cs="Courier New"/>
+          <w:noProof/>
+          <w:sz w:val="14"/>
+          <w:szCs w:val="18"/>
+        </w:rPr>
+        <w:br/>
+        <w:instrText xml:space="preserve">    "title": "Cost-effective fault diagnosis of a multi-component dynamic system under corrective maintenance",</w:instrText>
+      </w:r>
+      <w:r>
+        <w:rPr>
+          <w:rFonts w:ascii="Courier New" w:hAnsi="Courier New" w:cs="Courier New"/>
+          <w:noProof/>
+          <w:sz w:val="14"/>
+          <w:szCs w:val="18"/>
+        </w:rPr>
+        <w:br/>
+        <w:instrText xml:space="preserve">    "container-title": "Applied Soft Computing",</w:instrText>
+      </w:r>
+      <w:r>
+        <w:rPr>
+          <w:rFonts w:ascii="Courier New" w:hAnsi="Courier New" w:cs="Courier New"/>
+          <w:noProof/>
+          <w:sz w:val="14"/>
+          <w:szCs w:val="18"/>
+        </w:rPr>
+        <w:br/>
+        <w:instrText xml:space="preserve">    "publisher": "Elsevier",</w:instrText>
+      </w:r>
+      <w:r>
+        <w:rPr>
+          <w:rFonts w:ascii="Courier New" w:hAnsi="Courier New" w:cs="Courier New"/>
+          <w:noProof/>
+          <w:sz w:val="14"/>
+          <w:szCs w:val="18"/>
+        </w:rPr>
+        <w:br/>
+        <w:instrText xml:space="preserve">    "page": "107092",</w:instrText>
+      </w:r>
+      <w:r>
+        <w:rPr>
+          <w:rFonts w:ascii="Courier New" w:hAnsi="Courier New" w:cs="Courier New"/>
+          <w:noProof/>
+          <w:sz w:val="14"/>
+          <w:szCs w:val="18"/>
+        </w:rPr>
+        <w:br/>
+        <w:instrText xml:space="preserve">    "page-first": "107092",</w:instrText>
+      </w:r>
+      <w:r>
+        <w:rPr>
+          <w:rFonts w:ascii="Courier New" w:hAnsi="Courier New" w:cs="Courier New"/>
+          <w:noProof/>
+          <w:sz w:val="14"/>
+          <w:szCs w:val="18"/>
+        </w:rPr>
+        <w:br/>
+        <w:instrText xml:space="preserve">    "issued": {</w:instrText>
+      </w:r>
+      <w:r>
+        <w:rPr>
+          <w:rFonts w:ascii="Courier New" w:hAnsi="Courier New" w:cs="Courier New"/>
+          <w:noProof/>
+          <w:sz w:val="14"/>
+          <w:szCs w:val="18"/>
+        </w:rPr>
+        <w:br/>
+        <w:instrText xml:space="preserve">     "date-parts": [</w:instrText>
+      </w:r>
+      <w:r>
+        <w:rPr>
+          <w:rFonts w:ascii="Courier New" w:hAnsi="Courier New" w:cs="Courier New"/>
+          <w:noProof/>
+          <w:sz w:val="14"/>
+          <w:szCs w:val="18"/>
+        </w:rPr>
+        <w:br/>
+        <w:instrText xml:space="preserve">      [</w:instrText>
+      </w:r>
+      <w:r>
+        <w:rPr>
+          <w:rFonts w:ascii="Courier New" w:hAnsi="Courier New" w:cs="Courier New"/>
+          <w:noProof/>
+          <w:sz w:val="14"/>
+          <w:szCs w:val="18"/>
+        </w:rPr>
+        <w:br/>
+        <w:instrText xml:space="preserve">       2021</w:instrText>
+      </w:r>
+      <w:r>
+        <w:rPr>
+          <w:rFonts w:ascii="Courier New" w:hAnsi="Courier New" w:cs="Courier New"/>
+          <w:noProof/>
+          <w:sz w:val="14"/>
+          <w:szCs w:val="18"/>
+        </w:rPr>
+        <w:br/>
+        <w:instrText xml:space="preserve">      ]</w:instrText>
+      </w:r>
+      <w:r>
+        <w:rPr>
+          <w:rFonts w:ascii="Courier New" w:hAnsi="Courier New" w:cs="Courier New"/>
+          <w:noProof/>
+          <w:sz w:val="14"/>
+          <w:szCs w:val="18"/>
+        </w:rPr>
+        <w:br/>
+        <w:instrText xml:space="preserve">     ]</w:instrText>
+      </w:r>
+      <w:r>
+        <w:rPr>
+          <w:rFonts w:ascii="Courier New" w:hAnsi="Courier New" w:cs="Courier New"/>
+          <w:noProof/>
+          <w:sz w:val="14"/>
+          <w:szCs w:val="18"/>
+        </w:rPr>
+        <w:br/>
+        <w:instrText xml:space="preserve">    }</w:instrText>
+      </w:r>
+      <w:r>
+        <w:rPr>
+          <w:rFonts w:ascii="Courier New" w:hAnsi="Courier New" w:cs="Courier New"/>
+          <w:noProof/>
+          <w:sz w:val="14"/>
+          <w:szCs w:val="18"/>
+        </w:rPr>
+        <w:br/>
+        <w:instrText xml:space="preserve">   }</w:instrText>
+      </w:r>
+      <w:r>
+        <w:rPr>
+          <w:rFonts w:ascii="Courier New" w:hAnsi="Courier New" w:cs="Courier New"/>
+          <w:noProof/>
+          <w:sz w:val="14"/>
+          <w:szCs w:val="18"/>
+        </w:rPr>
+        <w:br/>
+        <w:instrText xml:space="preserve">  }</w:instrText>
+      </w:r>
+      <w:r>
+        <w:rPr>
+          <w:rFonts w:ascii="Courier New" w:hAnsi="Courier New" w:cs="Courier New"/>
+          <w:noProof/>
+          <w:sz w:val="14"/>
+          <w:szCs w:val="18"/>
+        </w:rPr>
+        <w:br/>
+        <w:instrText xml:space="preserve"> ]</w:instrText>
+      </w:r>
+      <w:r>
+        <w:rPr>
+          <w:rFonts w:ascii="Courier New" w:hAnsi="Courier New" w:cs="Courier New"/>
+          <w:noProof/>
+          <w:sz w:val="14"/>
+          <w:szCs w:val="18"/>
+        </w:rPr>
+        <w:br/>
+        <w:instrText>}</w:instrText>
+      </w:r>
+      <w:r>
+        <w:rPr>
+          <w:rFonts w:ascii="Courier New" w:hAnsi="Courier New" w:cs="Courier New"/>
+          <w:noProof/>
+          <w:sz w:val="14"/>
+          <w:szCs w:val="18"/>
+        </w:rPr>
+        <w:br/>
+      </w:r>
+      <w:r>
+        <w:rPr>
+          <w:rFonts w:ascii="Linux Libertine O" w:hAnsi="Linux Libertine O" w:cs="Linux Libertine O"/>
+          <w:sz w:val="18"/>
+          <w:szCs w:val="18"/>
+        </w:rPr>
+        <w:fldChar w:fldCharType="separate"/>
+      </w:r>
+      <w:r>
+        <w:rPr>
+          <w:rFonts w:ascii="Linux Libertine O" w:hAnsi="Linux Libertine O" w:cs="Linux Libertine O"/>
+          <w:noProof/>
+          <w:sz w:val="18"/>
+          <w:szCs w:val="18"/>
+        </w:rPr>
+        <w:t>[2]</w:t>
+      </w:r>
+      <w:r>
+        <w:rPr>
+          <w:rFonts w:ascii="Linux Libertine O" w:hAnsi="Linux Libertine O" w:cs="Linux Libertine O"/>
+          <w:sz w:val="18"/>
+          <w:szCs w:val="18"/>
+        </w:rPr>
+        <w:fldChar w:fldCharType="end"/>
+      </w:r>
+      <w:r>
+        <w:rPr>
+          <w:rFonts w:ascii="Linux Libertine O" w:hAnsi="Linux Libertine O" w:cs="Linux Libertine O"/>
+          <w:sz w:val="18"/>
+          <w:szCs w:val="18"/>
+        </w:rPr>
+        <w:t>. Preventive Maintenance (PM), by contrast, schedules maintenance actions prior to failure, typically relying on predefined lifecycle estimates or conservative operating thresholds</w:t>
+      </w:r>
+      <w:r>
+        <w:rPr>
+          <w:rFonts w:ascii="Linux Libertine O" w:hAnsi="Linux Libertine O" w:cs="Linux Libertine O"/>
+          <w:sz w:val="18"/>
+          <w:szCs w:val="18"/>
+        </w:rPr>
+        <w:t xml:space="preserve"> </w:t>
+      </w:r>
+      <w:r>
+        <w:rPr>
+          <w:rFonts w:ascii="Linux Libertine O" w:hAnsi="Linux Libertine O" w:cs="Linux Libertine O"/>
+          <w:sz w:val="18"/>
+          <w:szCs w:val="18"/>
+        </w:rPr>
+        <w:fldChar w:fldCharType="begin" w:fldLock="1"/>
+      </w:r>
+      <w:r>
+        <w:rPr>
+          <w:rFonts w:ascii="Linux Libertine O" w:hAnsi="Linux Libertine O" w:cs="Linux Libertine O"/>
+          <w:noProof/>
+          <w:sz w:val="18"/>
+          <w:szCs w:val="18"/>
+        </w:rPr>
+        <w:instrText>ADDIN Docear CSL_CITATION</w:instrText>
+      </w:r>
+      <w:r>
+        <w:rPr>
+          <w:rFonts w:ascii="Linux Libertine O" w:hAnsi="Linux Libertine O" w:cs="Linux Libertine O"/>
+          <w:noProof/>
+          <w:sz w:val="18"/>
+          <w:szCs w:val="18"/>
+        </w:rPr>
+        <w:br/>
+      </w:r>
+      <w:r>
+        <w:rPr>
+          <w:rFonts w:ascii="Linux Libertine O" w:hAnsi="Linux Libertine O" w:cs="Linux Libertine O"/>
+          <w:b/>
+          <w:noProof/>
+          <w:sz w:val="18"/>
+          <w:szCs w:val="18"/>
+        </w:rPr>
+        <w:instrText>THIS CITATION DATA SHOULD NOT BE MANUALLY MODIFIED!!!</w:instrText>
+      </w:r>
+      <w:r>
+        <w:rPr>
+          <w:rFonts w:ascii="Linux Libertine O" w:hAnsi="Linux Libertine O" w:cs="Linux Libertine O"/>
+          <w:noProof/>
+          <w:sz w:val="18"/>
+          <w:szCs w:val="18"/>
+        </w:rPr>
+        <w:br/>
+      </w:r>
+      <w:r>
+        <w:rPr>
+          <w:rFonts w:ascii="Courier New" w:hAnsi="Courier New" w:cs="Courier New"/>
+          <w:noProof/>
+          <w:sz w:val="14"/>
+          <w:szCs w:val="18"/>
+        </w:rPr>
+        <w:instrText>{</w:instrText>
+      </w:r>
+      <w:r>
+        <w:rPr>
+          <w:rFonts w:ascii="Courier New" w:hAnsi="Courier New" w:cs="Courier New"/>
+          <w:noProof/>
+          <w:sz w:val="14"/>
+          <w:szCs w:val="18"/>
+        </w:rPr>
+        <w:br/>
+        <w:instrText xml:space="preserve"> "schema": "https://raw.github.com/citation-style-language/schema/master/csl-citation.json",</w:instrText>
+      </w:r>
+      <w:r>
+        <w:rPr>
+          <w:rFonts w:ascii="Courier New" w:hAnsi="Courier New" w:cs="Courier New"/>
+          <w:noProof/>
+          <w:sz w:val="14"/>
+          <w:szCs w:val="18"/>
+        </w:rPr>
+        <w:br/>
+        <w:instrText xml:space="preserve"> "citationID": "{f8119319-f1fc-40ef-acaa-2303db305f28}",</w:instrText>
+      </w:r>
+      <w:r>
+        <w:rPr>
+          <w:rFonts w:ascii="Courier New" w:hAnsi="Courier New" w:cs="Courier New"/>
+          <w:noProof/>
+          <w:sz w:val="14"/>
+          <w:szCs w:val="18"/>
+        </w:rPr>
+        <w:br/>
+        <w:instrText xml:space="preserve"> "properties": {</w:instrText>
+      </w:r>
+      <w:r>
+        <w:rPr>
+          <w:rFonts w:ascii="Courier New" w:hAnsi="Courier New" w:cs="Courier New"/>
+          <w:noProof/>
+          <w:sz w:val="14"/>
+          <w:szCs w:val="18"/>
+        </w:rPr>
+        <w:br/>
+        <w:instrText xml:space="preserve">  "noteIndex": 0</w:instrText>
+      </w:r>
+      <w:r>
+        <w:rPr>
+          <w:rFonts w:ascii="Courier New" w:hAnsi="Courier New" w:cs="Courier New"/>
+          <w:noProof/>
+          <w:sz w:val="14"/>
+          <w:szCs w:val="18"/>
+        </w:rPr>
+        <w:br/>
+        <w:instrText xml:space="preserve"> },</w:instrText>
+      </w:r>
+      <w:r>
+        <w:rPr>
+          <w:rFonts w:ascii="Courier New" w:hAnsi="Courier New" w:cs="Courier New"/>
+          <w:noProof/>
+          <w:sz w:val="14"/>
+          <w:szCs w:val="18"/>
+        </w:rPr>
+        <w:br/>
+        <w:instrText xml:space="preserve"> "citationItems": [</w:instrText>
+      </w:r>
+      <w:r>
+        <w:rPr>
+          <w:rFonts w:ascii="Courier New" w:hAnsi="Courier New" w:cs="Courier New"/>
+          <w:noProof/>
+          <w:sz w:val="14"/>
+          <w:szCs w:val="18"/>
+        </w:rPr>
+        <w:br/>
+        <w:instrText xml:space="preserve">  {</w:instrText>
+      </w:r>
+      <w:r>
+        <w:rPr>
+          <w:rFonts w:ascii="Courier New" w:hAnsi="Courier New" w:cs="Courier New"/>
+          <w:noProof/>
+          <w:sz w:val="14"/>
+          <w:szCs w:val="18"/>
+        </w:rPr>
+        <w:br/>
+        <w:instrText xml:space="preserve">   "id": "chang2014optimum",</w:instrText>
+      </w:r>
+      <w:r>
+        <w:rPr>
+          <w:rFonts w:ascii="Courier New" w:hAnsi="Courier New" w:cs="Courier New"/>
+          <w:noProof/>
+          <w:sz w:val="14"/>
+          <w:szCs w:val="18"/>
+        </w:rPr>
+        <w:br/>
+        <w:instrText xml:space="preserve">   "item": {</w:instrText>
+      </w:r>
+      <w:r>
+        <w:rPr>
+          <w:rFonts w:ascii="Courier New" w:hAnsi="Courier New" w:cs="Courier New"/>
+          <w:noProof/>
+          <w:sz w:val="14"/>
+          <w:szCs w:val="18"/>
+        </w:rPr>
+        <w:br/>
+        <w:instrText xml:space="preserve">    "id": "chang2014optimum",</w:instrText>
+      </w:r>
+      <w:r>
+        <w:rPr>
+          <w:rFonts w:ascii="Courier New" w:hAnsi="Courier New" w:cs="Courier New"/>
+          <w:noProof/>
+          <w:sz w:val="14"/>
+          <w:szCs w:val="18"/>
+        </w:rPr>
+        <w:br/>
+        <w:instrText xml:space="preserve">    "type": "article-journal",</w:instrText>
+      </w:r>
+      <w:r>
+        <w:rPr>
+          <w:rFonts w:ascii="Courier New" w:hAnsi="Courier New" w:cs="Courier New"/>
+          <w:noProof/>
+          <w:sz w:val="14"/>
+          <w:szCs w:val="18"/>
+        </w:rPr>
+        <w:br/>
+        <w:instrText xml:space="preserve">    "author": [</w:instrText>
+      </w:r>
+      <w:r>
+        <w:rPr>
+          <w:rFonts w:ascii="Courier New" w:hAnsi="Courier New" w:cs="Courier New"/>
+          <w:noProof/>
+          <w:sz w:val="14"/>
+          <w:szCs w:val="18"/>
+        </w:rPr>
+        <w:br/>
+        <w:instrText xml:space="preserve">     {</w:instrText>
+      </w:r>
+      <w:r>
+        <w:rPr>
+          <w:rFonts w:ascii="Courier New" w:hAnsi="Courier New" w:cs="Courier New"/>
+          <w:noProof/>
+          <w:sz w:val="14"/>
+          <w:szCs w:val="18"/>
+        </w:rPr>
+        <w:br/>
+        <w:instrText xml:space="preserve">      "family": "Chang",</w:instrText>
+      </w:r>
+      <w:r>
+        <w:rPr>
+          <w:rFonts w:ascii="Courier New" w:hAnsi="Courier New" w:cs="Courier New"/>
+          <w:noProof/>
+          <w:sz w:val="14"/>
+          <w:szCs w:val="18"/>
+        </w:rPr>
+        <w:br/>
+        <w:instrText xml:space="preserve">      "given": "Chin-Chih"</w:instrText>
+      </w:r>
+      <w:r>
+        <w:rPr>
+          <w:rFonts w:ascii="Courier New" w:hAnsi="Courier New" w:cs="Courier New"/>
+          <w:noProof/>
+          <w:sz w:val="14"/>
+          <w:szCs w:val="18"/>
+        </w:rPr>
+        <w:br/>
+        <w:instrText xml:space="preserve">     }</w:instrText>
+      </w:r>
+      <w:r>
+        <w:rPr>
+          <w:rFonts w:ascii="Courier New" w:hAnsi="Courier New" w:cs="Courier New"/>
+          <w:noProof/>
+          <w:sz w:val="14"/>
+          <w:szCs w:val="18"/>
+        </w:rPr>
+        <w:br/>
+        <w:instrText xml:space="preserve">    ],</w:instrText>
+      </w:r>
+      <w:r>
+        <w:rPr>
+          <w:rFonts w:ascii="Courier New" w:hAnsi="Courier New" w:cs="Courier New"/>
+          <w:noProof/>
+          <w:sz w:val="14"/>
+          <w:szCs w:val="18"/>
+        </w:rPr>
+        <w:br/>
+        <w:instrText xml:space="preserve">    "volume": "67",</w:instrText>
+      </w:r>
+      <w:r>
+        <w:rPr>
+          <w:rFonts w:ascii="Courier New" w:hAnsi="Courier New" w:cs="Courier New"/>
+          <w:noProof/>
+          <w:sz w:val="14"/>
+          <w:szCs w:val="18"/>
+        </w:rPr>
+        <w:br/>
+        <w:instrText xml:space="preserve">    "title": "Optimum preventive maintenance policies for systems subject to random working times, replacement, and minimal repair",</w:instrText>
+      </w:r>
+      <w:r>
+        <w:rPr>
+          <w:rFonts w:ascii="Courier New" w:hAnsi="Courier New" w:cs="Courier New"/>
+          <w:noProof/>
+          <w:sz w:val="14"/>
+          <w:szCs w:val="18"/>
+        </w:rPr>
+        <w:br/>
+        <w:instrText xml:space="preserve">    "container-title": "Computers &amp; Industrial Engineering",</w:instrText>
+      </w:r>
+      <w:r>
+        <w:rPr>
+          <w:rFonts w:ascii="Courier New" w:hAnsi="Courier New" w:cs="Courier New"/>
+          <w:noProof/>
+          <w:sz w:val="14"/>
+          <w:szCs w:val="18"/>
+        </w:rPr>
+        <w:br/>
+        <w:instrText xml:space="preserve">    "publisher": "Elsevier",</w:instrText>
+      </w:r>
+      <w:r>
+        <w:rPr>
+          <w:rFonts w:ascii="Courier New" w:hAnsi="Courier New" w:cs="Courier New"/>
+          <w:noProof/>
+          <w:sz w:val="14"/>
+          <w:szCs w:val="18"/>
+        </w:rPr>
+        <w:br/>
+        <w:instrText xml:space="preserve">    "page": "185-194",</w:instrText>
+      </w:r>
+      <w:r>
+        <w:rPr>
+          <w:rFonts w:ascii="Courier New" w:hAnsi="Courier New" w:cs="Courier New"/>
+          <w:noProof/>
+          <w:sz w:val="14"/>
+          <w:szCs w:val="18"/>
+        </w:rPr>
+        <w:br/>
+        <w:instrText xml:space="preserve">    "page-first": "185",</w:instrText>
+      </w:r>
+      <w:r>
+        <w:rPr>
+          <w:rFonts w:ascii="Courier New" w:hAnsi="Courier New" w:cs="Courier New"/>
+          <w:noProof/>
+          <w:sz w:val="14"/>
+          <w:szCs w:val="18"/>
+        </w:rPr>
+        <w:br/>
+        <w:instrText xml:space="preserve">    "issued": {</w:instrText>
+      </w:r>
+      <w:r>
+        <w:rPr>
+          <w:rFonts w:ascii="Courier New" w:hAnsi="Courier New" w:cs="Courier New"/>
+          <w:noProof/>
+          <w:sz w:val="14"/>
+          <w:szCs w:val="18"/>
+        </w:rPr>
+        <w:br/>
+        <w:instrText xml:space="preserve">     "date-parts": [</w:instrText>
+      </w:r>
+      <w:r>
+        <w:rPr>
+          <w:rFonts w:ascii="Courier New" w:hAnsi="Courier New" w:cs="Courier New"/>
+          <w:noProof/>
+          <w:sz w:val="14"/>
+          <w:szCs w:val="18"/>
+        </w:rPr>
+        <w:br/>
+        <w:instrText xml:space="preserve">      [</w:instrText>
+      </w:r>
+      <w:r>
+        <w:rPr>
+          <w:rFonts w:ascii="Courier New" w:hAnsi="Courier New" w:cs="Courier New"/>
+          <w:noProof/>
+          <w:sz w:val="14"/>
+          <w:szCs w:val="18"/>
+        </w:rPr>
+        <w:br/>
+        <w:instrText xml:space="preserve">       2014</w:instrText>
+      </w:r>
+      <w:r>
+        <w:rPr>
+          <w:rFonts w:ascii="Courier New" w:hAnsi="Courier New" w:cs="Courier New"/>
+          <w:noProof/>
+          <w:sz w:val="14"/>
+          <w:szCs w:val="18"/>
+        </w:rPr>
+        <w:br/>
+        <w:instrText xml:space="preserve">      ]</w:instrText>
+      </w:r>
+      <w:r>
+        <w:rPr>
+          <w:rFonts w:ascii="Courier New" w:hAnsi="Courier New" w:cs="Courier New"/>
+          <w:noProof/>
+          <w:sz w:val="14"/>
+          <w:szCs w:val="18"/>
+        </w:rPr>
+        <w:br/>
+        <w:instrText xml:space="preserve">     ]</w:instrText>
+      </w:r>
+      <w:r>
+        <w:rPr>
+          <w:rFonts w:ascii="Courier New" w:hAnsi="Courier New" w:cs="Courier New"/>
+          <w:noProof/>
+          <w:sz w:val="14"/>
+          <w:szCs w:val="18"/>
+        </w:rPr>
+        <w:br/>
+        <w:instrText xml:space="preserve">    }</w:instrText>
+      </w:r>
+      <w:r>
+        <w:rPr>
+          <w:rFonts w:ascii="Courier New" w:hAnsi="Courier New" w:cs="Courier New"/>
+          <w:noProof/>
+          <w:sz w:val="14"/>
+          <w:szCs w:val="18"/>
+        </w:rPr>
+        <w:br/>
+        <w:instrText xml:space="preserve">   }</w:instrText>
+      </w:r>
+      <w:r>
+        <w:rPr>
+          <w:rFonts w:ascii="Courier New" w:hAnsi="Courier New" w:cs="Courier New"/>
+          <w:noProof/>
+          <w:sz w:val="14"/>
+          <w:szCs w:val="18"/>
+        </w:rPr>
+        <w:br/>
+        <w:instrText xml:space="preserve">  }</w:instrText>
+      </w:r>
+      <w:r>
+        <w:rPr>
+          <w:rFonts w:ascii="Courier New" w:hAnsi="Courier New" w:cs="Courier New"/>
+          <w:noProof/>
+          <w:sz w:val="14"/>
+          <w:szCs w:val="18"/>
+        </w:rPr>
+        <w:br/>
+        <w:instrText xml:space="preserve"> ]</w:instrText>
+      </w:r>
+      <w:r>
+        <w:rPr>
+          <w:rFonts w:ascii="Courier New" w:hAnsi="Courier New" w:cs="Courier New"/>
+          <w:noProof/>
+          <w:sz w:val="14"/>
+          <w:szCs w:val="18"/>
+        </w:rPr>
+        <w:br/>
+        <w:instrText>}</w:instrText>
+      </w:r>
+      <w:r>
+        <w:rPr>
+          <w:rFonts w:ascii="Courier New" w:hAnsi="Courier New" w:cs="Courier New"/>
+          <w:noProof/>
+          <w:sz w:val="14"/>
+          <w:szCs w:val="18"/>
+        </w:rPr>
+        <w:br/>
+      </w:r>
+      <w:r>
+        <w:rPr>
+          <w:rFonts w:ascii="Linux Libertine O" w:hAnsi="Linux Libertine O" w:cs="Linux Libertine O"/>
+          <w:sz w:val="18"/>
+          <w:szCs w:val="18"/>
+        </w:rPr>
+        <w:fldChar w:fldCharType="separate"/>
+      </w:r>
+      <w:r>
+        <w:rPr>
+          <w:rFonts w:ascii="Linux Libertine O" w:hAnsi="Linux Libertine O" w:cs="Linux Libertine O"/>
+          <w:noProof/>
+          <w:sz w:val="18"/>
+          <w:szCs w:val="18"/>
+        </w:rPr>
+        <w:t>[3]</w:t>
+      </w:r>
+      <w:r>
+        <w:rPr>
+          <w:rFonts w:ascii="Linux Libertine O" w:hAnsi="Linux Libertine O" w:cs="Linux Libertine O"/>
+          <w:sz w:val="18"/>
+          <w:szCs w:val="18"/>
+        </w:rPr>
+        <w:fldChar w:fldCharType="end"/>
+      </w:r>
+      <w:r>
+        <w:rPr>
+          <w:rFonts w:ascii="Linux Libertine O" w:hAnsi="Linux Libertine O" w:cs="Linux Libertine O"/>
+          <w:sz w:val="18"/>
+          <w:szCs w:val="18"/>
+        </w:rPr>
+        <w:t>. Although such strategies can reduce the likelihood of unexpected breakdowns, they may lead to premature component replacement and increased costs, and they do not fully account for variability in operating conditions, usage profiles, and environmental stressors across vessels</w:t>
+      </w:r>
+      <w:r>
+        <w:rPr>
+          <w:rFonts w:ascii="Linux Libertine O" w:hAnsi="Linux Libertine O" w:cs="Linux Libertine O"/>
+          <w:sz w:val="18"/>
+          <w:szCs w:val="18"/>
+        </w:rPr>
+        <w:t xml:space="preserve"> </w:t>
+      </w:r>
+      <w:r>
+        <w:rPr>
+          <w:rFonts w:ascii="Linux Libertine O" w:hAnsi="Linux Libertine O" w:cs="Linux Libertine O"/>
+          <w:sz w:val="18"/>
+          <w:szCs w:val="18"/>
+        </w:rPr>
+        <w:fldChar w:fldCharType="begin" w:fldLock="1"/>
+      </w:r>
+      <w:r>
+        <w:rPr>
+          <w:rFonts w:ascii="Linux Libertine O" w:hAnsi="Linux Libertine O" w:cs="Linux Libertine O"/>
+          <w:noProof/>
+          <w:sz w:val="18"/>
+          <w:szCs w:val="18"/>
+        </w:rPr>
+        <w:instrText>ADDIN Docear CSL_CITATION</w:instrText>
+      </w:r>
+      <w:r>
+        <w:rPr>
+          <w:rFonts w:ascii="Linux Libertine O" w:hAnsi="Linux Libertine O" w:cs="Linux Libertine O"/>
+          <w:noProof/>
+          <w:sz w:val="18"/>
+          <w:szCs w:val="18"/>
+        </w:rPr>
+        <w:br/>
+      </w:r>
+      <w:r>
+        <w:rPr>
+          <w:rFonts w:ascii="Linux Libertine O" w:hAnsi="Linux Libertine O" w:cs="Linux Libertine O"/>
+          <w:b/>
+          <w:noProof/>
+          <w:sz w:val="18"/>
+          <w:szCs w:val="18"/>
+        </w:rPr>
+        <w:instrText>THIS CITATION DATA SHOULD NOT BE MANUALLY MODIFIED!!!</w:instrText>
+      </w:r>
+      <w:r>
+        <w:rPr>
+          <w:rFonts w:ascii="Linux Libertine O" w:hAnsi="Linux Libertine O" w:cs="Linux Libertine O"/>
+          <w:noProof/>
+          <w:sz w:val="18"/>
+          <w:szCs w:val="18"/>
+        </w:rPr>
+        <w:br/>
+      </w:r>
+      <w:r>
+        <w:rPr>
+          <w:rFonts w:ascii="Courier New" w:hAnsi="Courier New" w:cs="Courier New"/>
+          <w:noProof/>
+          <w:sz w:val="14"/>
+          <w:szCs w:val="18"/>
+        </w:rPr>
+        <w:instrText>{</w:instrText>
+      </w:r>
+      <w:r>
+        <w:rPr>
+          <w:rFonts w:ascii="Courier New" w:hAnsi="Courier New" w:cs="Courier New"/>
+          <w:noProof/>
+          <w:sz w:val="14"/>
+          <w:szCs w:val="18"/>
+        </w:rPr>
+        <w:br/>
+        <w:instrText xml:space="preserve"> "schema": "https://raw.github.com/citation-style-language/schema/master/csl-citation.json",</w:instrText>
+      </w:r>
+      <w:r>
+        <w:rPr>
+          <w:rFonts w:ascii="Courier New" w:hAnsi="Courier New" w:cs="Courier New"/>
+          <w:noProof/>
+          <w:sz w:val="14"/>
+          <w:szCs w:val="18"/>
+        </w:rPr>
+        <w:br/>
+        <w:instrText xml:space="preserve"> "citationID": "{78e32f96-6811-487e-9669-8d5bc91908db}",</w:instrText>
+      </w:r>
+      <w:r>
+        <w:rPr>
+          <w:rFonts w:ascii="Courier New" w:hAnsi="Courier New" w:cs="Courier New"/>
+          <w:noProof/>
+          <w:sz w:val="14"/>
+          <w:szCs w:val="18"/>
+        </w:rPr>
+        <w:br/>
+        <w:instrText xml:space="preserve"> "properties": {</w:instrText>
+      </w:r>
+      <w:r>
+        <w:rPr>
+          <w:rFonts w:ascii="Courier New" w:hAnsi="Courier New" w:cs="Courier New"/>
+          <w:noProof/>
+          <w:sz w:val="14"/>
+          <w:szCs w:val="18"/>
+        </w:rPr>
+        <w:br/>
+        <w:instrText xml:space="preserve">  "noteIndex": 0</w:instrText>
+      </w:r>
+      <w:r>
+        <w:rPr>
+          <w:rFonts w:ascii="Courier New" w:hAnsi="Courier New" w:cs="Courier New"/>
+          <w:noProof/>
+          <w:sz w:val="14"/>
+          <w:szCs w:val="18"/>
+        </w:rPr>
+        <w:br/>
+        <w:instrText xml:space="preserve"> },</w:instrText>
+      </w:r>
+      <w:r>
+        <w:rPr>
+          <w:rFonts w:ascii="Courier New" w:hAnsi="Courier New" w:cs="Courier New"/>
+          <w:noProof/>
+          <w:sz w:val="14"/>
+          <w:szCs w:val="18"/>
+        </w:rPr>
+        <w:br/>
+        <w:instrText xml:space="preserve"> "citationItems": [</w:instrText>
+      </w:r>
+      <w:r>
+        <w:rPr>
+          <w:rFonts w:ascii="Courier New" w:hAnsi="Courier New" w:cs="Courier New"/>
+          <w:noProof/>
+          <w:sz w:val="14"/>
+          <w:szCs w:val="18"/>
+        </w:rPr>
+        <w:br/>
+        <w:instrText xml:space="preserve">  {</w:instrText>
+      </w:r>
+      <w:r>
+        <w:rPr>
+          <w:rFonts w:ascii="Courier New" w:hAnsi="Courier New" w:cs="Courier New"/>
+          <w:noProof/>
+          <w:sz w:val="14"/>
+          <w:szCs w:val="18"/>
+        </w:rPr>
+        <w:br/>
+        <w:instrText xml:space="preserve">   "id": "selvik2011framework",</w:instrText>
+      </w:r>
+      <w:r>
+        <w:rPr>
+          <w:rFonts w:ascii="Courier New" w:hAnsi="Courier New" w:cs="Courier New"/>
+          <w:noProof/>
+          <w:sz w:val="14"/>
+          <w:szCs w:val="18"/>
+        </w:rPr>
+        <w:br/>
+        <w:instrText xml:space="preserve">   "item": {</w:instrText>
+      </w:r>
+      <w:r>
+        <w:rPr>
+          <w:rFonts w:ascii="Courier New" w:hAnsi="Courier New" w:cs="Courier New"/>
+          <w:noProof/>
+          <w:sz w:val="14"/>
+          <w:szCs w:val="18"/>
+        </w:rPr>
+        <w:br/>
+        <w:instrText xml:space="preserve">    "id": "selvik2011framework",</w:instrText>
+      </w:r>
+      <w:r>
+        <w:rPr>
+          <w:rFonts w:ascii="Courier New" w:hAnsi="Courier New" w:cs="Courier New"/>
+          <w:noProof/>
+          <w:sz w:val="14"/>
+          <w:szCs w:val="18"/>
+        </w:rPr>
+        <w:br/>
+        <w:instrText xml:space="preserve">    "type": "article-journal",</w:instrText>
+      </w:r>
+      <w:r>
+        <w:rPr>
+          <w:rFonts w:ascii="Courier New" w:hAnsi="Courier New" w:cs="Courier New"/>
+          <w:noProof/>
+          <w:sz w:val="14"/>
+          <w:szCs w:val="18"/>
+        </w:rPr>
+        <w:br/>
+        <w:instrText xml:space="preserve">    "author": [</w:instrText>
+      </w:r>
+      <w:r>
+        <w:rPr>
+          <w:rFonts w:ascii="Courier New" w:hAnsi="Courier New" w:cs="Courier New"/>
+          <w:noProof/>
+          <w:sz w:val="14"/>
+          <w:szCs w:val="18"/>
+        </w:rPr>
+        <w:br/>
+        <w:instrText xml:space="preserve">     {</w:instrText>
+      </w:r>
+      <w:r>
+        <w:rPr>
+          <w:rFonts w:ascii="Courier New" w:hAnsi="Courier New" w:cs="Courier New"/>
+          <w:noProof/>
+          <w:sz w:val="14"/>
+          <w:szCs w:val="18"/>
+        </w:rPr>
+        <w:br/>
+        <w:instrText xml:space="preserve">      "family": "Selvik",</w:instrText>
+      </w:r>
+      <w:r>
+        <w:rPr>
+          <w:rFonts w:ascii="Courier New" w:hAnsi="Courier New" w:cs="Courier New"/>
+          <w:noProof/>
+          <w:sz w:val="14"/>
+          <w:szCs w:val="18"/>
+        </w:rPr>
+        <w:br/>
+        <w:instrText xml:space="preserve">      "given": "Jon T"</w:instrText>
+      </w:r>
+      <w:r>
+        <w:rPr>
+          <w:rFonts w:ascii="Courier New" w:hAnsi="Courier New" w:cs="Courier New"/>
+          <w:noProof/>
+          <w:sz w:val="14"/>
+          <w:szCs w:val="18"/>
+        </w:rPr>
+        <w:br/>
+        <w:instrText xml:space="preserve">     },</w:instrText>
+      </w:r>
+      <w:r>
+        <w:rPr>
+          <w:rFonts w:ascii="Courier New" w:hAnsi="Courier New" w:cs="Courier New"/>
+          <w:noProof/>
+          <w:sz w:val="14"/>
+          <w:szCs w:val="18"/>
+        </w:rPr>
+        <w:br/>
+        <w:instrText xml:space="preserve">     {</w:instrText>
+      </w:r>
+      <w:r>
+        <w:rPr>
+          <w:rFonts w:ascii="Courier New" w:hAnsi="Courier New" w:cs="Courier New"/>
+          <w:noProof/>
+          <w:sz w:val="14"/>
+          <w:szCs w:val="18"/>
+        </w:rPr>
+        <w:br/>
+        <w:instrText xml:space="preserve">      "family": "Aven",</w:instrText>
+      </w:r>
+      <w:r>
+        <w:rPr>
+          <w:rFonts w:ascii="Courier New" w:hAnsi="Courier New" w:cs="Courier New"/>
+          <w:noProof/>
+          <w:sz w:val="14"/>
+          <w:szCs w:val="18"/>
+        </w:rPr>
+        <w:br/>
+        <w:instrText xml:space="preserve">      "given": "Terje"</w:instrText>
+      </w:r>
+      <w:r>
+        <w:rPr>
+          <w:rFonts w:ascii="Courier New" w:hAnsi="Courier New" w:cs="Courier New"/>
+          <w:noProof/>
+          <w:sz w:val="14"/>
+          <w:szCs w:val="18"/>
+        </w:rPr>
+        <w:br/>
+        <w:instrText xml:space="preserve">     }</w:instrText>
+      </w:r>
+      <w:r>
+        <w:rPr>
+          <w:rFonts w:ascii="Courier New" w:hAnsi="Courier New" w:cs="Courier New"/>
+          <w:noProof/>
+          <w:sz w:val="14"/>
+          <w:szCs w:val="18"/>
+        </w:rPr>
+        <w:br/>
+        <w:instrText xml:space="preserve">    ],</w:instrText>
+      </w:r>
+      <w:r>
+        <w:rPr>
+          <w:rFonts w:ascii="Courier New" w:hAnsi="Courier New" w:cs="Courier New"/>
+          <w:noProof/>
+          <w:sz w:val="14"/>
+          <w:szCs w:val="18"/>
+        </w:rPr>
+        <w:br/>
+        <w:instrText xml:space="preserve">    "volume": "96",</w:instrText>
+      </w:r>
+      <w:r>
+        <w:rPr>
+          <w:rFonts w:ascii="Courier New" w:hAnsi="Courier New" w:cs="Courier New"/>
+          <w:noProof/>
+          <w:sz w:val="14"/>
+          <w:szCs w:val="18"/>
+        </w:rPr>
+        <w:br/>
+        <w:instrText xml:space="preserve">    "title": "A framework for reliability and risk centered maintenance",</w:instrText>
+      </w:r>
+      <w:r>
+        <w:rPr>
+          <w:rFonts w:ascii="Courier New" w:hAnsi="Courier New" w:cs="Courier New"/>
+          <w:noProof/>
+          <w:sz w:val="14"/>
+          <w:szCs w:val="18"/>
+        </w:rPr>
+        <w:br/>
+        <w:instrText xml:space="preserve">    "container-title": "Reliability engineering &amp; system safety",</w:instrText>
+      </w:r>
+      <w:r>
+        <w:rPr>
+          <w:rFonts w:ascii="Courier New" w:hAnsi="Courier New" w:cs="Courier New"/>
+          <w:noProof/>
+          <w:sz w:val="14"/>
+          <w:szCs w:val="18"/>
+        </w:rPr>
+        <w:br/>
+        <w:instrText xml:space="preserve">    "publisher": "Elsevier",</w:instrText>
+      </w:r>
+      <w:r>
+        <w:rPr>
+          <w:rFonts w:ascii="Courier New" w:hAnsi="Courier New" w:cs="Courier New"/>
+          <w:noProof/>
+          <w:sz w:val="14"/>
+          <w:szCs w:val="18"/>
+        </w:rPr>
+        <w:br/>
+        <w:instrText xml:space="preserve">    "number": "2",</w:instrText>
+      </w:r>
+      <w:r>
+        <w:rPr>
+          <w:rFonts w:ascii="Courier New" w:hAnsi="Courier New" w:cs="Courier New"/>
+          <w:noProof/>
+          <w:sz w:val="14"/>
+          <w:szCs w:val="18"/>
+        </w:rPr>
+        <w:br/>
+        <w:instrText xml:space="preserve">    "issue": "2",</w:instrText>
+      </w:r>
+      <w:r>
+        <w:rPr>
+          <w:rFonts w:ascii="Courier New" w:hAnsi="Courier New" w:cs="Courier New"/>
+          <w:noProof/>
+          <w:sz w:val="14"/>
+          <w:szCs w:val="18"/>
+        </w:rPr>
+        <w:br/>
+        <w:instrText xml:space="preserve">    "page": "324-331",</w:instrText>
+      </w:r>
+      <w:r>
+        <w:rPr>
+          <w:rFonts w:ascii="Courier New" w:hAnsi="Courier New" w:cs="Courier New"/>
+          <w:noProof/>
+          <w:sz w:val="14"/>
+          <w:szCs w:val="18"/>
+        </w:rPr>
+        <w:br/>
+        <w:instrText xml:space="preserve">    "page-first": "324",</w:instrText>
+      </w:r>
+      <w:r>
+        <w:rPr>
+          <w:rFonts w:ascii="Courier New" w:hAnsi="Courier New" w:cs="Courier New"/>
+          <w:noProof/>
+          <w:sz w:val="14"/>
+          <w:szCs w:val="18"/>
+        </w:rPr>
+        <w:br/>
+        <w:instrText xml:space="preserve">    "issued": {</w:instrText>
+      </w:r>
+      <w:r>
+        <w:rPr>
+          <w:rFonts w:ascii="Courier New" w:hAnsi="Courier New" w:cs="Courier New"/>
+          <w:noProof/>
+          <w:sz w:val="14"/>
+          <w:szCs w:val="18"/>
+        </w:rPr>
+        <w:br/>
+        <w:instrText xml:space="preserve">     "date-parts": [</w:instrText>
+      </w:r>
+      <w:r>
+        <w:rPr>
+          <w:rFonts w:ascii="Courier New" w:hAnsi="Courier New" w:cs="Courier New"/>
+          <w:noProof/>
+          <w:sz w:val="14"/>
+          <w:szCs w:val="18"/>
+        </w:rPr>
+        <w:br/>
+        <w:instrText xml:space="preserve">      [</w:instrText>
+      </w:r>
+      <w:r>
+        <w:rPr>
+          <w:rFonts w:ascii="Courier New" w:hAnsi="Courier New" w:cs="Courier New"/>
+          <w:noProof/>
+          <w:sz w:val="14"/>
+          <w:szCs w:val="18"/>
+        </w:rPr>
+        <w:br/>
+        <w:instrText xml:space="preserve">       2011</w:instrText>
+      </w:r>
+      <w:r>
+        <w:rPr>
+          <w:rFonts w:ascii="Courier New" w:hAnsi="Courier New" w:cs="Courier New"/>
+          <w:noProof/>
+          <w:sz w:val="14"/>
+          <w:szCs w:val="18"/>
+        </w:rPr>
+        <w:br/>
+        <w:instrText xml:space="preserve">      ]</w:instrText>
+      </w:r>
+      <w:r>
+        <w:rPr>
+          <w:rFonts w:ascii="Courier New" w:hAnsi="Courier New" w:cs="Courier New"/>
+          <w:noProof/>
+          <w:sz w:val="14"/>
+          <w:szCs w:val="18"/>
+        </w:rPr>
+        <w:br/>
+        <w:instrText xml:space="preserve">     ]</w:instrText>
+      </w:r>
+      <w:r>
+        <w:rPr>
+          <w:rFonts w:ascii="Courier New" w:hAnsi="Courier New" w:cs="Courier New"/>
+          <w:noProof/>
+          <w:sz w:val="14"/>
+          <w:szCs w:val="18"/>
+        </w:rPr>
+        <w:br/>
+        <w:instrText xml:space="preserve">    }</w:instrText>
+      </w:r>
+      <w:r>
+        <w:rPr>
+          <w:rFonts w:ascii="Courier New" w:hAnsi="Courier New" w:cs="Courier New"/>
+          <w:noProof/>
+          <w:sz w:val="14"/>
+          <w:szCs w:val="18"/>
+        </w:rPr>
+        <w:br/>
+        <w:instrText xml:space="preserve">   }</w:instrText>
+      </w:r>
+      <w:r>
+        <w:rPr>
+          <w:rFonts w:ascii="Courier New" w:hAnsi="Courier New" w:cs="Courier New"/>
+          <w:noProof/>
+          <w:sz w:val="14"/>
+          <w:szCs w:val="18"/>
+        </w:rPr>
+        <w:br/>
+        <w:instrText xml:space="preserve">  }</w:instrText>
+      </w:r>
+      <w:r>
+        <w:rPr>
+          <w:rFonts w:ascii="Courier New" w:hAnsi="Courier New" w:cs="Courier New"/>
+          <w:noProof/>
+          <w:sz w:val="14"/>
+          <w:szCs w:val="18"/>
+        </w:rPr>
+        <w:br/>
+        <w:instrText xml:space="preserve"> ]</w:instrText>
+      </w:r>
+      <w:r>
+        <w:rPr>
+          <w:rFonts w:ascii="Courier New" w:hAnsi="Courier New" w:cs="Courier New"/>
+          <w:noProof/>
+          <w:sz w:val="14"/>
+          <w:szCs w:val="18"/>
+        </w:rPr>
+        <w:br/>
+        <w:instrText>}</w:instrText>
+      </w:r>
+      <w:r>
+        <w:rPr>
+          <w:rFonts w:ascii="Courier New" w:hAnsi="Courier New" w:cs="Courier New"/>
+          <w:noProof/>
+          <w:sz w:val="14"/>
+          <w:szCs w:val="18"/>
+        </w:rPr>
+        <w:br/>
+      </w:r>
+      <w:r>
+        <w:rPr>
+          <w:rFonts w:ascii="Linux Libertine O" w:hAnsi="Linux Libertine O" w:cs="Linux Libertine O"/>
+          <w:sz w:val="18"/>
+          <w:szCs w:val="18"/>
+        </w:rPr>
+        <w:fldChar w:fldCharType="separate"/>
+      </w:r>
+      <w:r>
+        <w:rPr>
+          <w:rFonts w:ascii="Linux Libertine O" w:hAnsi="Linux Libertine O" w:cs="Linux Libertine O"/>
+          <w:noProof/>
+          <w:sz w:val="18"/>
+          <w:szCs w:val="18"/>
+        </w:rPr>
+        <w:t>[4]</w:t>
+      </w:r>
+      <w:r>
+        <w:rPr>
+          <w:rFonts w:ascii="Linux Libertine O" w:hAnsi="Linux Libertine O" w:cs="Linux Libertine O"/>
+          <w:sz w:val="18"/>
+          <w:szCs w:val="18"/>
+        </w:rPr>
+        <w:fldChar w:fldCharType="end"/>
+      </w:r>
+      <w:r>
+        <w:rPr>
+          <w:rFonts w:ascii="Linux Libertine O" w:hAnsi="Linux Libertine O" w:cs="Linux Libertine O"/>
+          <w:sz w:val="18"/>
+          <w:szCs w:val="18"/>
+        </w:rPr>
+        <w:t xml:space="preserve"> </w:t>
+      </w:r>
+      <w:r>
+        <w:rPr>
+          <w:rFonts w:ascii="Linux Libertine O" w:hAnsi="Linux Libertine O" w:cs="Linux Libertine O"/>
+          <w:sz w:val="18"/>
+          <w:szCs w:val="18"/>
+        </w:rPr>
+        <w:t xml:space="preserve">. Condition-Based Maintenance (CBM) addresses these limitations by exploiting condition monitoring and degradation assessment to schedule maintenance actions according to the actual health state of each component. In </w:t>
+      </w:r>
+      <w:r>
+        <w:rPr>
+          <w:rFonts w:ascii="Linux Libertine O" w:hAnsi="Linux Libertine O" w:cs="Linux Libertine O"/>
+          <w:sz w:val="18"/>
+          <w:szCs w:val="18"/>
+        </w:rPr>
+        <w:t>the</w:t>
+      </w:r>
+      <w:r>
+        <w:rPr>
+          <w:rFonts w:ascii="Linux Libertine O" w:hAnsi="Linux Libertine O" w:cs="Linux Libertine O"/>
+          <w:sz w:val="18"/>
+          <w:szCs w:val="18"/>
+        </w:rPr>
+        <w:t xml:space="preserve"> </w:t>
+      </w:r>
+      <w:r>
+        <w:rPr>
+          <w:rFonts w:ascii="Linux Libertine O" w:hAnsi="Linux Libertine O" w:cs="Linux Libertine O"/>
+          <w:sz w:val="18"/>
+          <w:szCs w:val="18"/>
+        </w:rPr>
+        <w:t xml:space="preserve">maritime </w:t>
+      </w:r>
+      <w:r>
+        <w:rPr>
+          <w:rFonts w:ascii="Linux Libertine O" w:hAnsi="Linux Libertine O" w:cs="Linux Libertine O"/>
+          <w:sz w:val="18"/>
+          <w:szCs w:val="18"/>
+        </w:rPr>
+        <w:t>context</w:t>
+      </w:r>
+      <w:r>
+        <w:rPr>
+          <w:rFonts w:ascii="Linux Libertine O" w:hAnsi="Linux Libertine O" w:cs="Linux Libertine O"/>
+          <w:sz w:val="18"/>
+          <w:szCs w:val="18"/>
+        </w:rPr>
+        <w:t xml:space="preserve">, </w:t>
+      </w:r>
+      <w:r>
+        <w:rPr>
+          <w:rFonts w:ascii="Linux Libertine O" w:hAnsi="Linux Libertine O" w:cs="Linux Libertine O"/>
+          <w:sz w:val="18"/>
+          <w:szCs w:val="18"/>
+        </w:rPr>
+        <w:t>condition monitoring and failure prediction are closely related yet distinct processes, as accurate failure prediction depends on the ability to reliably detect and quantify performance degradation. [Maybe here a bit more]</w:t>
+      </w:r>
+    </w:p>
+    <w:p>
+      <w:pPr>
+        <w:rPr>
+          <w:rFonts w:ascii="Linux Libertine O" w:hAnsi="Linux Libertine O" w:cs="Linux Libertine O"/>
+          <w:sz w:val="18"/>
+          <w:szCs w:val="18"/>
+        </w:rPr>
+      </w:pPr>
+      <w:r>
+        <w:rPr>
+          <w:rFonts w:ascii="Linux Libertine O" w:hAnsi="Linux Libertine O" w:cs="Linux Libertine O"/>
+          <w:sz w:val="18"/>
+          <w:szCs w:val="18"/>
+        </w:rPr>
+        <w:t>Since, in most cases, the decay state of each component cannot be tracked with a sensor, CBM requires a model able to predict it based on other sensors available.</w:t>
+      </w:r>
+      <w:r>
+        <w:rPr>
+          <w:rFonts w:ascii="Linux Libertine O" w:hAnsi="Linux Libertine O" w:cs="Linux Libertine O"/>
+          <w:sz w:val="18"/>
+          <w:szCs w:val="18"/>
+        </w:rPr>
+        <w:t xml:space="preserve"> In this study, we analyze simulated data of a </w:t>
+      </w:r>
+      <w:proofErr w:type="spellStart"/>
+      <w:r>
+        <w:rPr>
+          <w:rFonts w:ascii="Linux Libertine O" w:hAnsi="Linux Libertine O" w:cs="Linux Libertine O"/>
+          <w:sz w:val="18"/>
+          <w:szCs w:val="18"/>
+        </w:rPr>
+        <w:t>COmbined</w:t>
+      </w:r>
+      <w:proofErr w:type="spellEnd"/>
+      <w:r>
+        <w:rPr>
+          <w:rFonts w:ascii="Linux Libertine O" w:hAnsi="Linux Libertine O" w:cs="Linux Libertine O"/>
+          <w:sz w:val="18"/>
+          <w:szCs w:val="18"/>
+        </w:rPr>
+        <w:t xml:space="preserve"> Diesel-</w:t>
+      </w:r>
+      <w:proofErr w:type="spellStart"/>
+      <w:r>
+        <w:rPr>
+          <w:rFonts w:ascii="Linux Libertine O" w:hAnsi="Linux Libertine O" w:cs="Linux Libertine O"/>
+          <w:sz w:val="18"/>
+          <w:szCs w:val="18"/>
+        </w:rPr>
+        <w:t>eLectric</w:t>
+      </w:r>
+      <w:proofErr w:type="spellEnd"/>
+      <w:r>
+        <w:rPr>
+          <w:rFonts w:ascii="Linux Libertine O" w:hAnsi="Linux Libertine O" w:cs="Linux Libertine O"/>
+          <w:sz w:val="18"/>
+          <w:szCs w:val="18"/>
+        </w:rPr>
+        <w:t xml:space="preserve"> And Gas (CODLAG) propulsion system used in</w:t>
+      </w:r>
+      <w:r>
+        <w:rPr>
+          <w:rFonts w:ascii="Linux Libertine O" w:hAnsi="Linux Libertine O" w:cs="Linux Libertine O"/>
+          <w:sz w:val="18"/>
+          <w:szCs w:val="18"/>
+        </w:rPr>
+        <w:t xml:space="preserve"> a frigate, initially created by </w:t>
+      </w:r>
+      <w:proofErr w:type="spellStart"/>
+      <w:r>
+        <w:rPr>
+          <w:rFonts w:ascii="Linux Libertine O" w:hAnsi="Linux Libertine O" w:cs="Linux Libertine O"/>
+          <w:sz w:val="18"/>
+          <w:szCs w:val="18"/>
+        </w:rPr>
+        <w:t>Coraddu</w:t>
+      </w:r>
+      <w:proofErr w:type="spellEnd"/>
+      <w:r>
+        <w:rPr>
+          <w:rFonts w:ascii="Linux Libertine O" w:hAnsi="Linux Libertine O" w:cs="Linux Libertine O"/>
+          <w:sz w:val="18"/>
+          <w:szCs w:val="18"/>
+        </w:rPr>
+        <w:t xml:space="preserve"> et al. </w:t>
+      </w:r>
+      <w:r>
+        <w:rPr>
+          <w:rFonts w:ascii="Linux Libertine O" w:hAnsi="Linux Libertine O" w:cs="Linux Libertine O"/>
+          <w:sz w:val="18"/>
+          <w:szCs w:val="18"/>
+        </w:rPr>
+        <w:fldChar w:fldCharType="begin" w:fldLock="1"/>
+      </w:r>
+      <w:r>
+        <w:rPr>
+          <w:rFonts w:ascii="Linux Libertine O" w:hAnsi="Linux Libertine O" w:cs="Linux Libertine O"/>
+          <w:noProof/>
+          <w:sz w:val="18"/>
+          <w:szCs w:val="18"/>
+        </w:rPr>
+        <w:instrText>ADDIN Docear CSL_CITATION</w:instrText>
+      </w:r>
+      <w:r>
+        <w:rPr>
+          <w:rFonts w:ascii="Linux Libertine O" w:hAnsi="Linux Libertine O" w:cs="Linux Libertine O"/>
+          <w:noProof/>
+          <w:sz w:val="18"/>
+          <w:szCs w:val="18"/>
+        </w:rPr>
+        <w:br/>
+      </w:r>
+      <w:r>
+        <w:rPr>
+          <w:rFonts w:ascii="Linux Libertine O" w:hAnsi="Linux Libertine O" w:cs="Linux Libertine O"/>
+          <w:b/>
+          <w:noProof/>
+          <w:sz w:val="18"/>
+          <w:szCs w:val="18"/>
+        </w:rPr>
+        <w:instrText>THIS CITATION DATA SHOULD NOT BE MANUALLY MODIFIED!!!</w:instrText>
+      </w:r>
+      <w:r>
+        <w:rPr>
+          <w:rFonts w:ascii="Linux Libertine O" w:hAnsi="Linux Libertine O" w:cs="Linux Libertine O"/>
+          <w:noProof/>
+          <w:sz w:val="18"/>
+          <w:szCs w:val="18"/>
+        </w:rPr>
+        <w:br/>
+      </w:r>
+      <w:r>
+        <w:rPr>
+          <w:rFonts w:ascii="Courier New" w:hAnsi="Courier New" w:cs="Courier New"/>
+          <w:noProof/>
+          <w:sz w:val="14"/>
+          <w:szCs w:val="18"/>
+        </w:rPr>
+        <w:instrText>{</w:instrText>
+      </w:r>
+      <w:r>
+        <w:rPr>
+          <w:rFonts w:ascii="Courier New" w:hAnsi="Courier New" w:cs="Courier New"/>
+          <w:noProof/>
+          <w:sz w:val="14"/>
+          <w:szCs w:val="18"/>
+        </w:rPr>
+        <w:br/>
+        <w:instrText xml:space="preserve"> "schema": "https://raw.github.com/citation-style-language/schema/master/csl-citation.json",</w:instrText>
+      </w:r>
+      <w:r>
+        <w:rPr>
+          <w:rFonts w:ascii="Courier New" w:hAnsi="Courier New" w:cs="Courier New"/>
+          <w:noProof/>
+          <w:sz w:val="14"/>
+          <w:szCs w:val="18"/>
+        </w:rPr>
+        <w:br/>
+        <w:instrText xml:space="preserve"> "citationID": "{3119df66-c3db-44d3-9def-69cb3e7dbc2d}",</w:instrText>
+      </w:r>
+      <w:r>
+        <w:rPr>
+          <w:rFonts w:ascii="Courier New" w:hAnsi="Courier New" w:cs="Courier New"/>
+          <w:noProof/>
+          <w:sz w:val="14"/>
+          <w:szCs w:val="18"/>
+        </w:rPr>
+        <w:br/>
+        <w:instrText xml:space="preserve"> "properties": {</w:instrText>
+      </w:r>
+      <w:r>
+        <w:rPr>
+          <w:rFonts w:ascii="Courier New" w:hAnsi="Courier New" w:cs="Courier New"/>
+          <w:noProof/>
+          <w:sz w:val="14"/>
+          <w:szCs w:val="18"/>
+        </w:rPr>
+        <w:br/>
+        <w:instrText xml:space="preserve">  "noteIndex": 0</w:instrText>
+      </w:r>
+      <w:r>
+        <w:rPr>
+          <w:rFonts w:ascii="Courier New" w:hAnsi="Courier New" w:cs="Courier New"/>
+          <w:noProof/>
+          <w:sz w:val="14"/>
+          <w:szCs w:val="18"/>
+        </w:rPr>
+        <w:br/>
+        <w:instrText xml:space="preserve"> },</w:instrText>
+      </w:r>
+      <w:r>
+        <w:rPr>
+          <w:rFonts w:ascii="Courier New" w:hAnsi="Courier New" w:cs="Courier New"/>
+          <w:noProof/>
+          <w:sz w:val="14"/>
+          <w:szCs w:val="18"/>
+        </w:rPr>
+        <w:br/>
+        <w:instrText xml:space="preserve"> "citationItems": [</w:instrText>
+      </w:r>
+      <w:r>
+        <w:rPr>
+          <w:rFonts w:ascii="Courier New" w:hAnsi="Courier New" w:cs="Courier New"/>
+          <w:noProof/>
+          <w:sz w:val="14"/>
+          <w:szCs w:val="18"/>
+        </w:rPr>
+        <w:br/>
+        <w:instrText xml:space="preserve">  {</w:instrText>
+      </w:r>
+      <w:r>
+        <w:rPr>
+          <w:rFonts w:ascii="Courier New" w:hAnsi="Courier New" w:cs="Courier New"/>
+          <w:noProof/>
+          <w:sz w:val="14"/>
+          <w:szCs w:val="18"/>
+        </w:rPr>
+        <w:br/>
+        <w:instrText xml:space="preserve">   "id": "coraddu2016machine",</w:instrText>
+      </w:r>
+      <w:r>
+        <w:rPr>
+          <w:rFonts w:ascii="Courier New" w:hAnsi="Courier New" w:cs="Courier New"/>
+          <w:noProof/>
+          <w:sz w:val="14"/>
+          <w:szCs w:val="18"/>
+        </w:rPr>
+        <w:br/>
+        <w:instrText xml:space="preserve">   "item": {</w:instrText>
+      </w:r>
+      <w:r>
+        <w:rPr>
+          <w:rFonts w:ascii="Courier New" w:hAnsi="Courier New" w:cs="Courier New"/>
+          <w:noProof/>
+          <w:sz w:val="14"/>
+          <w:szCs w:val="18"/>
+        </w:rPr>
+        <w:br/>
+        <w:instrText xml:space="preserve">    "id": "coraddu2016machine",</w:instrText>
+      </w:r>
+      <w:r>
+        <w:rPr>
+          <w:rFonts w:ascii="Courier New" w:hAnsi="Courier New" w:cs="Courier New"/>
+          <w:noProof/>
+          <w:sz w:val="14"/>
+          <w:szCs w:val="18"/>
+        </w:rPr>
+        <w:br/>
+        <w:instrText xml:space="preserve">    "type": "article-journal",</w:instrText>
+      </w:r>
+      <w:r>
+        <w:rPr>
+          <w:rFonts w:ascii="Courier New" w:hAnsi="Courier New" w:cs="Courier New"/>
+          <w:noProof/>
+          <w:sz w:val="14"/>
+          <w:szCs w:val="18"/>
+        </w:rPr>
+        <w:br/>
+        <w:instrText xml:space="preserve">    "author": [</w:instrText>
+      </w:r>
+      <w:r>
+        <w:rPr>
+          <w:rFonts w:ascii="Courier New" w:hAnsi="Courier New" w:cs="Courier New"/>
+          <w:noProof/>
+          <w:sz w:val="14"/>
+          <w:szCs w:val="18"/>
+        </w:rPr>
+        <w:br/>
+        <w:instrText xml:space="preserve">     {</w:instrText>
+      </w:r>
+      <w:r>
+        <w:rPr>
+          <w:rFonts w:ascii="Courier New" w:hAnsi="Courier New" w:cs="Courier New"/>
+          <w:noProof/>
+          <w:sz w:val="14"/>
+          <w:szCs w:val="18"/>
+        </w:rPr>
+        <w:br/>
+        <w:instrText xml:space="preserve">      "family": "Coraddu",</w:instrText>
+      </w:r>
+      <w:r>
+        <w:rPr>
+          <w:rFonts w:ascii="Courier New" w:hAnsi="Courier New" w:cs="Courier New"/>
+          <w:noProof/>
+          <w:sz w:val="14"/>
+          <w:szCs w:val="18"/>
+        </w:rPr>
+        <w:br/>
+        <w:instrText xml:space="preserve">      "given": "Andrea"</w:instrText>
+      </w:r>
+      <w:r>
+        <w:rPr>
+          <w:rFonts w:ascii="Courier New" w:hAnsi="Courier New" w:cs="Courier New"/>
+          <w:noProof/>
+          <w:sz w:val="14"/>
+          <w:szCs w:val="18"/>
+        </w:rPr>
+        <w:br/>
+        <w:instrText xml:space="preserve">     },</w:instrText>
+      </w:r>
+      <w:r>
+        <w:rPr>
+          <w:rFonts w:ascii="Courier New" w:hAnsi="Courier New" w:cs="Courier New"/>
+          <w:noProof/>
+          <w:sz w:val="14"/>
+          <w:szCs w:val="18"/>
+        </w:rPr>
+        <w:br/>
+        <w:instrText xml:space="preserve">     {</w:instrText>
+      </w:r>
+      <w:r>
+        <w:rPr>
+          <w:rFonts w:ascii="Courier New" w:hAnsi="Courier New" w:cs="Courier New"/>
+          <w:noProof/>
+          <w:sz w:val="14"/>
+          <w:szCs w:val="18"/>
+        </w:rPr>
+        <w:br/>
+        <w:instrText xml:space="preserve">      "family": "Oneto",</w:instrText>
+      </w:r>
+      <w:r>
+        <w:rPr>
+          <w:rFonts w:ascii="Courier New" w:hAnsi="Courier New" w:cs="Courier New"/>
+          <w:noProof/>
+          <w:sz w:val="14"/>
+          <w:szCs w:val="18"/>
+        </w:rPr>
+        <w:br/>
+        <w:instrText xml:space="preserve">      "given": "Luca"</w:instrText>
+      </w:r>
+      <w:r>
+        <w:rPr>
+          <w:rFonts w:ascii="Courier New" w:hAnsi="Courier New" w:cs="Courier New"/>
+          <w:noProof/>
+          <w:sz w:val="14"/>
+          <w:szCs w:val="18"/>
+        </w:rPr>
+        <w:br/>
+        <w:instrText xml:space="preserve">     },</w:instrText>
+      </w:r>
+      <w:r>
+        <w:rPr>
+          <w:rFonts w:ascii="Courier New" w:hAnsi="Courier New" w:cs="Courier New"/>
+          <w:noProof/>
+          <w:sz w:val="14"/>
+          <w:szCs w:val="18"/>
+        </w:rPr>
+        <w:br/>
+        <w:instrText xml:space="preserve">     {</w:instrText>
+      </w:r>
+      <w:r>
+        <w:rPr>
+          <w:rFonts w:ascii="Courier New" w:hAnsi="Courier New" w:cs="Courier New"/>
+          <w:noProof/>
+          <w:sz w:val="14"/>
+          <w:szCs w:val="18"/>
+        </w:rPr>
+        <w:br/>
+        <w:instrText xml:space="preserve">      "family": "Ghio",</w:instrText>
+      </w:r>
+      <w:r>
+        <w:rPr>
+          <w:rFonts w:ascii="Courier New" w:hAnsi="Courier New" w:cs="Courier New"/>
+          <w:noProof/>
+          <w:sz w:val="14"/>
+          <w:szCs w:val="18"/>
+        </w:rPr>
+        <w:br/>
+        <w:instrText xml:space="preserve">      "given": "Aessandro"</w:instrText>
+      </w:r>
+      <w:r>
+        <w:rPr>
+          <w:rFonts w:ascii="Courier New" w:hAnsi="Courier New" w:cs="Courier New"/>
+          <w:noProof/>
+          <w:sz w:val="14"/>
+          <w:szCs w:val="18"/>
+        </w:rPr>
+        <w:br/>
+        <w:instrText xml:space="preserve">     },</w:instrText>
+      </w:r>
+      <w:r>
+        <w:rPr>
+          <w:rFonts w:ascii="Courier New" w:hAnsi="Courier New" w:cs="Courier New"/>
+          <w:noProof/>
+          <w:sz w:val="14"/>
+          <w:szCs w:val="18"/>
+        </w:rPr>
+        <w:br/>
+        <w:instrText xml:space="preserve">     {</w:instrText>
+      </w:r>
+      <w:r>
+        <w:rPr>
+          <w:rFonts w:ascii="Courier New" w:hAnsi="Courier New" w:cs="Courier New"/>
+          <w:noProof/>
+          <w:sz w:val="14"/>
+          <w:szCs w:val="18"/>
+        </w:rPr>
+        <w:br/>
+        <w:instrText xml:space="preserve">      "family": "Savio",</w:instrText>
+      </w:r>
+      <w:r>
+        <w:rPr>
+          <w:rFonts w:ascii="Courier New" w:hAnsi="Courier New" w:cs="Courier New"/>
+          <w:noProof/>
+          <w:sz w:val="14"/>
+          <w:szCs w:val="18"/>
+        </w:rPr>
+        <w:br/>
+        <w:instrText xml:space="preserve">      "given": "Stefano"</w:instrText>
+      </w:r>
+      <w:r>
+        <w:rPr>
+          <w:rFonts w:ascii="Courier New" w:hAnsi="Courier New" w:cs="Courier New"/>
+          <w:noProof/>
+          <w:sz w:val="14"/>
+          <w:szCs w:val="18"/>
+        </w:rPr>
+        <w:br/>
+        <w:instrText xml:space="preserve">     },</w:instrText>
+      </w:r>
+      <w:r>
+        <w:rPr>
+          <w:rFonts w:ascii="Courier New" w:hAnsi="Courier New" w:cs="Courier New"/>
+          <w:noProof/>
+          <w:sz w:val="14"/>
+          <w:szCs w:val="18"/>
+        </w:rPr>
+        <w:br/>
+        <w:instrText xml:space="preserve">     {</w:instrText>
+      </w:r>
+      <w:r>
+        <w:rPr>
+          <w:rFonts w:ascii="Courier New" w:hAnsi="Courier New" w:cs="Courier New"/>
+          <w:noProof/>
+          <w:sz w:val="14"/>
+          <w:szCs w:val="18"/>
+        </w:rPr>
+        <w:br/>
+        <w:instrText xml:space="preserve">      "family": "Anguita",</w:instrText>
+      </w:r>
+      <w:r>
+        <w:rPr>
+          <w:rFonts w:ascii="Courier New" w:hAnsi="Courier New" w:cs="Courier New"/>
+          <w:noProof/>
+          <w:sz w:val="14"/>
+          <w:szCs w:val="18"/>
+        </w:rPr>
+        <w:br/>
+        <w:instrText xml:space="preserve">      "given": "Davide"</w:instrText>
+      </w:r>
+      <w:r>
+        <w:rPr>
+          <w:rFonts w:ascii="Courier New" w:hAnsi="Courier New" w:cs="Courier New"/>
+          <w:noProof/>
+          <w:sz w:val="14"/>
+          <w:szCs w:val="18"/>
+        </w:rPr>
+        <w:br/>
+        <w:instrText xml:space="preserve">     },</w:instrText>
+      </w:r>
+      <w:r>
+        <w:rPr>
+          <w:rFonts w:ascii="Courier New" w:hAnsi="Courier New" w:cs="Courier New"/>
+          <w:noProof/>
+          <w:sz w:val="14"/>
+          <w:szCs w:val="18"/>
+        </w:rPr>
+        <w:br/>
+        <w:instrText xml:space="preserve">     {</w:instrText>
+      </w:r>
+      <w:r>
+        <w:rPr>
+          <w:rFonts w:ascii="Courier New" w:hAnsi="Courier New" w:cs="Courier New"/>
+          <w:noProof/>
+          <w:sz w:val="14"/>
+          <w:szCs w:val="18"/>
+        </w:rPr>
+        <w:br/>
+        <w:instrText xml:space="preserve">      "family": "Figari",</w:instrText>
+      </w:r>
+      <w:r>
+        <w:rPr>
+          <w:rFonts w:ascii="Courier New" w:hAnsi="Courier New" w:cs="Courier New"/>
+          <w:noProof/>
+          <w:sz w:val="14"/>
+          <w:szCs w:val="18"/>
+        </w:rPr>
+        <w:br/>
+        <w:instrText xml:space="preserve">      "given": "Massimo"</w:instrText>
+      </w:r>
+      <w:r>
+        <w:rPr>
+          <w:rFonts w:ascii="Courier New" w:hAnsi="Courier New" w:cs="Courier New"/>
+          <w:noProof/>
+          <w:sz w:val="14"/>
+          <w:szCs w:val="18"/>
+        </w:rPr>
+        <w:br/>
+        <w:instrText xml:space="preserve">     }</w:instrText>
+      </w:r>
+      <w:r>
+        <w:rPr>
+          <w:rFonts w:ascii="Courier New" w:hAnsi="Courier New" w:cs="Courier New"/>
+          <w:noProof/>
+          <w:sz w:val="14"/>
+          <w:szCs w:val="18"/>
+        </w:rPr>
+        <w:br/>
+        <w:instrText xml:space="preserve">    ],</w:instrText>
+      </w:r>
+      <w:r>
+        <w:rPr>
+          <w:rFonts w:ascii="Courier New" w:hAnsi="Courier New" w:cs="Courier New"/>
+          <w:noProof/>
+          <w:sz w:val="14"/>
+          <w:szCs w:val="18"/>
+        </w:rPr>
+        <w:br/>
+        <w:instrText xml:space="preserve">    "volume": "230",</w:instrText>
+      </w:r>
+      <w:r>
+        <w:rPr>
+          <w:rFonts w:ascii="Courier New" w:hAnsi="Courier New" w:cs="Courier New"/>
+          <w:noProof/>
+          <w:sz w:val="14"/>
+          <w:szCs w:val="18"/>
+        </w:rPr>
+        <w:br/>
+        <w:instrText xml:space="preserve">    "title": "Machine learning approaches for improving condition-based maintenance of naval propulsion plants",</w:instrText>
+      </w:r>
+      <w:r>
+        <w:rPr>
+          <w:rFonts w:ascii="Courier New" w:hAnsi="Courier New" w:cs="Courier New"/>
+          <w:noProof/>
+          <w:sz w:val="14"/>
+          <w:szCs w:val="18"/>
+        </w:rPr>
+        <w:br/>
+        <w:instrText xml:space="preserve">    "container-title": "Proceedings of the Institution of Mechanical Engineers, Part M: Journal of Engineering for the Maritime Environment",</w:instrText>
+      </w:r>
+      <w:r>
+        <w:rPr>
+          <w:rFonts w:ascii="Courier New" w:hAnsi="Courier New" w:cs="Courier New"/>
+          <w:noProof/>
+          <w:sz w:val="14"/>
+          <w:szCs w:val="18"/>
+        </w:rPr>
+        <w:br/>
+        <w:instrText xml:space="preserve">    "publisher": "SAGE Publications Sage UK: London, England",</w:instrText>
+      </w:r>
+      <w:r>
+        <w:rPr>
+          <w:rFonts w:ascii="Courier New" w:hAnsi="Courier New" w:cs="Courier New"/>
+          <w:noProof/>
+          <w:sz w:val="14"/>
+          <w:szCs w:val="18"/>
+        </w:rPr>
+        <w:br/>
+        <w:instrText xml:space="preserve">    "number": "1",</w:instrText>
+      </w:r>
+      <w:r>
+        <w:rPr>
+          <w:rFonts w:ascii="Courier New" w:hAnsi="Courier New" w:cs="Courier New"/>
+          <w:noProof/>
+          <w:sz w:val="14"/>
+          <w:szCs w:val="18"/>
+        </w:rPr>
+        <w:br/>
+        <w:instrText xml:space="preserve">    "issue": "1",</w:instrText>
+      </w:r>
+      <w:r>
+        <w:rPr>
+          <w:rFonts w:ascii="Courier New" w:hAnsi="Courier New" w:cs="Courier New"/>
+          <w:noProof/>
+          <w:sz w:val="14"/>
+          <w:szCs w:val="18"/>
+        </w:rPr>
+        <w:br/>
+        <w:instrText xml:space="preserve">    "page": "136-153",</w:instrText>
+      </w:r>
+      <w:r>
+        <w:rPr>
+          <w:rFonts w:ascii="Courier New" w:hAnsi="Courier New" w:cs="Courier New"/>
+          <w:noProof/>
+          <w:sz w:val="14"/>
+          <w:szCs w:val="18"/>
+        </w:rPr>
+        <w:br/>
+        <w:instrText xml:space="preserve">    "page-first": "136",</w:instrText>
+      </w:r>
+      <w:r>
+        <w:rPr>
+          <w:rFonts w:ascii="Courier New" w:hAnsi="Courier New" w:cs="Courier New"/>
+          <w:noProof/>
+          <w:sz w:val="14"/>
+          <w:szCs w:val="18"/>
+        </w:rPr>
+        <w:br/>
+        <w:instrText xml:space="preserve">    "issued": {</w:instrText>
+      </w:r>
+      <w:r>
+        <w:rPr>
+          <w:rFonts w:ascii="Courier New" w:hAnsi="Courier New" w:cs="Courier New"/>
+          <w:noProof/>
+          <w:sz w:val="14"/>
+          <w:szCs w:val="18"/>
+        </w:rPr>
+        <w:br/>
+        <w:instrText xml:space="preserve">     "date-parts": [</w:instrText>
+      </w:r>
+      <w:r>
+        <w:rPr>
+          <w:rFonts w:ascii="Courier New" w:hAnsi="Courier New" w:cs="Courier New"/>
+          <w:noProof/>
+          <w:sz w:val="14"/>
+          <w:szCs w:val="18"/>
+        </w:rPr>
+        <w:br/>
+        <w:instrText xml:space="preserve">      [</w:instrText>
+      </w:r>
+      <w:r>
+        <w:rPr>
+          <w:rFonts w:ascii="Courier New" w:hAnsi="Courier New" w:cs="Courier New"/>
+          <w:noProof/>
+          <w:sz w:val="14"/>
+          <w:szCs w:val="18"/>
+        </w:rPr>
+        <w:br/>
+        <w:instrText xml:space="preserve">       2016</w:instrText>
+      </w:r>
+      <w:r>
+        <w:rPr>
+          <w:rFonts w:ascii="Courier New" w:hAnsi="Courier New" w:cs="Courier New"/>
+          <w:noProof/>
+          <w:sz w:val="14"/>
+          <w:szCs w:val="18"/>
+        </w:rPr>
+        <w:br/>
+        <w:instrText xml:space="preserve">      ]</w:instrText>
+      </w:r>
+      <w:r>
+        <w:rPr>
+          <w:rFonts w:ascii="Courier New" w:hAnsi="Courier New" w:cs="Courier New"/>
+          <w:noProof/>
+          <w:sz w:val="14"/>
+          <w:szCs w:val="18"/>
+        </w:rPr>
+        <w:br/>
+        <w:instrText xml:space="preserve">     ]</w:instrText>
+      </w:r>
+      <w:r>
+        <w:rPr>
+          <w:rFonts w:ascii="Courier New" w:hAnsi="Courier New" w:cs="Courier New"/>
+          <w:noProof/>
+          <w:sz w:val="14"/>
+          <w:szCs w:val="18"/>
+        </w:rPr>
+        <w:br/>
+        <w:instrText xml:space="preserve">    }</w:instrText>
+      </w:r>
+      <w:r>
+        <w:rPr>
+          <w:rFonts w:ascii="Courier New" w:hAnsi="Courier New" w:cs="Courier New"/>
+          <w:noProof/>
+          <w:sz w:val="14"/>
+          <w:szCs w:val="18"/>
+        </w:rPr>
+        <w:br/>
+        <w:instrText xml:space="preserve">   }</w:instrText>
+      </w:r>
+      <w:r>
+        <w:rPr>
+          <w:rFonts w:ascii="Courier New" w:hAnsi="Courier New" w:cs="Courier New"/>
+          <w:noProof/>
+          <w:sz w:val="14"/>
+          <w:szCs w:val="18"/>
+        </w:rPr>
+        <w:br/>
+        <w:instrText xml:space="preserve">  }</w:instrText>
+      </w:r>
+      <w:r>
+        <w:rPr>
+          <w:rFonts w:ascii="Courier New" w:hAnsi="Courier New" w:cs="Courier New"/>
+          <w:noProof/>
+          <w:sz w:val="14"/>
+          <w:szCs w:val="18"/>
+        </w:rPr>
+        <w:br/>
+        <w:instrText xml:space="preserve"> ]</w:instrText>
+      </w:r>
+      <w:r>
+        <w:rPr>
+          <w:rFonts w:ascii="Courier New" w:hAnsi="Courier New" w:cs="Courier New"/>
+          <w:noProof/>
+          <w:sz w:val="14"/>
+          <w:szCs w:val="18"/>
+        </w:rPr>
+        <w:br/>
+        <w:instrText>}</w:instrText>
+      </w:r>
+      <w:r>
+        <w:rPr>
+          <w:rFonts w:ascii="Courier New" w:hAnsi="Courier New" w:cs="Courier New"/>
+          <w:noProof/>
+          <w:sz w:val="14"/>
+          <w:szCs w:val="18"/>
+        </w:rPr>
+        <w:br/>
+      </w:r>
+      <w:r>
+        <w:rPr>
+          <w:rFonts w:ascii="Linux Libertine O" w:hAnsi="Linux Libertine O" w:cs="Linux Libertine O"/>
+          <w:sz w:val="18"/>
+          <w:szCs w:val="18"/>
+        </w:rPr>
+        <w:fldChar w:fldCharType="separate"/>
+      </w:r>
+      <w:r>
+        <w:rPr>
+          <w:rFonts w:ascii="Linux Libertine O" w:hAnsi="Linux Libertine O" w:cs="Linux Libertine O"/>
+          <w:noProof/>
+          <w:sz w:val="18"/>
+          <w:szCs w:val="18"/>
+        </w:rPr>
+        <w:t>[5]</w:t>
+      </w:r>
+      <w:r>
+        <w:rPr>
+          <w:rFonts w:ascii="Linux Libertine O" w:hAnsi="Linux Libertine O" w:cs="Linux Libertine O"/>
+          <w:sz w:val="18"/>
+          <w:szCs w:val="18"/>
+        </w:rPr>
+        <w:fldChar w:fldCharType="end"/>
+      </w:r>
+      <w:r>
+        <w:rPr>
+          <w:rFonts w:ascii="Linux Libertine O" w:hAnsi="Linux Libertine O" w:cs="Linux Libertine O"/>
+          <w:sz w:val="18"/>
+          <w:szCs w:val="18"/>
+        </w:rPr>
+        <w:t xml:space="preserve"> (detailed at section xx) . </w:t>
+      </w:r>
+      <w:r>
+        <w:rPr>
+          <w:rFonts w:ascii="Linux Libertine O" w:hAnsi="Linux Libertine O" w:cs="Linux Libertine O"/>
+          <w:sz w:val="18"/>
+          <w:szCs w:val="18"/>
+        </w:rPr>
+        <w:t xml:space="preserve">Past works have </w:t>
+      </w:r>
+      <w:r>
+        <w:rPr>
+          <w:rFonts w:ascii="Linux Libertine O" w:hAnsi="Linux Libertine O" w:cs="Linux Libertine O"/>
+          <w:sz w:val="18"/>
+          <w:szCs w:val="18"/>
+        </w:rPr>
+        <w:t xml:space="preserve">focused on the predictive performance of their architecture and have applied various machine learning algorithms to tackle the detection task, including traditional ML and deep learning algorithms. Cipollini et al. </w:t>
+      </w:r>
+    </w:p>
+    <w:p>
+      <w:pPr>
+        <w:rPr>
+          <w:rFonts w:ascii="Linux Libertine O" w:hAnsi="Linux Libertine O" w:cs="Linux Libertine O"/>
+          <w:sz w:val="18"/>
+          <w:szCs w:val="18"/>
+        </w:rPr>
+      </w:pPr>
+    </w:p>
+    <w:p>
+      <w:pPr>
+        <w:rPr>
+          <w:rFonts w:ascii="Linux Libertine O" w:hAnsi="Linux Libertine O" w:cs="Linux Libertine O"/>
+          <w:sz w:val="18"/>
+          <w:szCs w:val="18"/>
+        </w:rPr>
+      </w:pPr>
+      <w:r>
+        <w:rPr>
+          <w:rFonts w:ascii="Linux Libertine O" w:hAnsi="Linux Libertine O" w:cs="Linux Libertine O"/>
+          <w:sz w:val="18"/>
+          <w:szCs w:val="18"/>
+        </w:rPr>
+        <w:t xml:space="preserve"> </w:t>
+      </w:r>
       <w:r>
         <w:rPr>
           <w:rFonts w:ascii="Linux Libertine O" w:hAnsi="Linux Libertine O" w:cs="Linux Libertine O"/>
@@ -412,7 +3754,6 @@
         </w:rPr>
       </w:pPr>
       <w:r>
-        <w:lastRenderedPageBreak/>
         <w:t>The rest of the</w:t>
       </w:r>
       <w:r>
@@ -490,6 +3831,10 @@
         <w:pStyle w:val="PostHeadPara"/>
       </w:pPr>
       <w:r>
+        <w:rPr>
+          <w:noProof/>
+        </w:rPr>
+        <w:lastRenderedPageBreak/>
         <w:drawing>
           <wp:inline distT="0" distB="0" distL="0" distR="0" wp14:anchorId="10F11CF3" wp14:editId="6B1D15B4">
             <wp:extent cx="5562600" cy="1946275"/>
@@ -506,7 +3851,7 @@
                     <pic:cNvPicPr/>
                   </pic:nvPicPr>
                   <pic:blipFill>
-                    <a:blip r:embed="rId7"/>
+                    <a:blip r:embed="rId8"/>
                     <a:stretch>
                       <a:fillRect/>
                     </a:stretch>
@@ -540,15 +3885,7 @@
       </w:r>
       <w:proofErr w:type="spellEnd"/>
       <w:r>
-        <w:t xml:space="preserve"> </w:t>
-      </w:r>
-      <w:proofErr w:type="gramStart"/>
-      <w:r>
-        <w:t>An</w:t>
-      </w:r>
-      <w:proofErr w:type="gramEnd"/>
-      <w:r>
-        <w:t xml:space="preserve"> illustration of the proposed neural network architecture. </w:t>
+        <w:t xml:space="preserve"> An illustration of the proposed neural network architecture. </w:t>
       </w:r>
     </w:p>
     <w:p>
@@ -655,21 +3992,13 @@
         <w:commentReference w:id="0"/>
       </w:r>
       <w:r>
-        <w:t xml:space="preserve">. Each output neuron represents a fuzzy rule whose activation is computed as an exponential decay based on a transformed Euclidean distance. Specifically, for a given input vector, the layer applies a learnable affine transformation composed of scaling, rotation, and translation parameters, followed by an ℓ₂-norm and an exponential mapping to obtain membership degrees. This design allows end-to-end training while retaining the uncertainty modeling of </w:t>
-      </w:r>
-      <w:proofErr w:type="gramStart"/>
-      <w:r>
-        <w:t>a fuzzy</w:t>
-      </w:r>
-      <w:proofErr w:type="gramEnd"/>
-      <w:r>
-        <w:t>-based architecture. More formally, the layer implements a generalized membership function:</w:t>
-      </w:r>
-    </w:p>
-    <w:p>
-      <w:pPr>
-        <w:rPr>
-          <w:rFonts w:ascii="Linux Libertine O" w:eastAsiaTheme="minorEastAsia" w:hAnsi="Linux Libertine O" w:cs="Linux Libertine O"/>
+        <w:t>. Each output neuron represents a fuzzy rule whose activation is computed as an exponential decay based on a transformed Euclidean distance. Specifically, for a given input vector, the layer applies a learnable affine transformation composed of scaling, rotation, and translation parameters, followed by an ℓ₂-norm and an exponential mapping to obtain membership degrees. This design allows end-to-end training while retaining the uncertainty modeling of a fuzzy-based architecture. More formally, the layer implements a generalized membership function:</w:t>
+      </w:r>
+    </w:p>
+    <w:p>
+      <w:pPr>
+        <w:rPr>
+          <w:rFonts w:ascii="Linux Libertine O" w:eastAsiaTheme="minorEastAsia" w:hAnsi="Linux Libertine O" w:cs="Linux Libertine O" w:hint="eastAsia"/>
           <w:sz w:val="18"/>
           <w:szCs w:val="18"/>
         </w:rPr>
@@ -945,18 +4274,17 @@
     <w:p>
       <w:pPr>
         <w:rPr>
+          <w:rFonts w:ascii="Linux Libertine O" w:eastAsiaTheme="minorEastAsia" w:hAnsi="Linux Libertine O" w:cs="Linux Libertine O" w:hint="eastAsia"/>
+          <w:sz w:val="18"/>
+          <w:szCs w:val="18"/>
+        </w:rPr>
+      </w:pPr>
+      <w:r>
+        <w:rPr>
           <w:rFonts w:ascii="Linux Libertine O" w:eastAsiaTheme="minorEastAsia" w:hAnsi="Linux Libertine O" w:cs="Linux Libertine O"/>
           <w:sz w:val="18"/>
           <w:szCs w:val="18"/>
         </w:rPr>
-      </w:pPr>
-      <w:r>
-        <w:rPr>
-          <w:rFonts w:ascii="Linux Libertine O" w:eastAsiaTheme="minorEastAsia" w:hAnsi="Linux Libertine O" w:cs="Linux Libertine O"/>
-          <w:sz w:val="18"/>
-          <w:szCs w:val="18"/>
-        </w:rPr>
-        <w:lastRenderedPageBreak/>
         <w:t xml:space="preserve">Here, </w:t>
       </w:r>
       <m:oMath>
@@ -1607,7 +4935,7 @@
     <w:p>
       <w:pPr>
         <w:rPr>
-          <w:rFonts w:ascii="Linux Libertine O" w:eastAsiaTheme="minorEastAsia" w:hAnsi="Linux Libertine O" w:cs="Linux Libertine O"/>
+          <w:rFonts w:ascii="Linux Libertine O" w:eastAsiaTheme="minorEastAsia" w:hAnsi="Linux Libertine O" w:cs="Linux Libertine O" w:hint="eastAsia"/>
           <w:sz w:val="18"/>
           <w:szCs w:val="18"/>
         </w:rPr>
@@ -1973,17 +5301,18 @@
     <w:p>
       <w:pPr>
         <w:rPr>
+          <w:rFonts w:ascii="Linux Libertine O" w:eastAsiaTheme="minorEastAsia" w:hAnsi="Linux Libertine O" w:cs="Linux Libertine O" w:hint="eastAsia"/>
+          <w:sz w:val="18"/>
+          <w:szCs w:val="18"/>
+        </w:rPr>
+      </w:pPr>
+      <w:r>
+        <w:rPr>
           <w:rFonts w:ascii="Linux Libertine O" w:eastAsiaTheme="minorEastAsia" w:hAnsi="Linux Libertine O" w:cs="Linux Libertine O"/>
           <w:sz w:val="18"/>
           <w:szCs w:val="18"/>
         </w:rPr>
-      </w:pPr>
-      <w:r>
-        <w:rPr>
-          <w:rFonts w:ascii="Linux Libertine O" w:eastAsiaTheme="minorEastAsia" w:hAnsi="Linux Libertine O" w:cs="Linux Libertine O"/>
-          <w:sz w:val="18"/>
-          <w:szCs w:val="18"/>
-        </w:rPr>
+        <w:lastRenderedPageBreak/>
         <w:t xml:space="preserve">Here, </w:t>
       </w:r>
       <m:oMath>
@@ -2199,28 +5528,28 @@
     <w:p>
       <w:pPr>
         <w:rPr>
+          <w:rFonts w:ascii="Linux Libertine O" w:eastAsiaTheme="minorEastAsia" w:hAnsi="Linux Libertine O" w:cs="Linux Libertine O" w:hint="eastAsia"/>
+          <w:b/>
+          <w:bCs/>
+          <w:sz w:val="18"/>
+          <w:szCs w:val="18"/>
+        </w:rPr>
+      </w:pPr>
+      <w:r>
+        <w:rPr>
           <w:rFonts w:ascii="Linux Libertine O" w:eastAsiaTheme="minorEastAsia" w:hAnsi="Linux Libertine O" w:cs="Linux Libertine O"/>
           <w:b/>
           <w:bCs/>
           <w:sz w:val="18"/>
           <w:szCs w:val="18"/>
         </w:rPr>
-      </w:pPr>
-      <w:r>
-        <w:rPr>
-          <w:rFonts w:ascii="Linux Libertine O" w:eastAsiaTheme="minorEastAsia" w:hAnsi="Linux Libertine O" w:cs="Linux Libertine O"/>
-          <w:b/>
-          <w:bCs/>
-          <w:sz w:val="18"/>
-          <w:szCs w:val="18"/>
-        </w:rPr>
         <w:t>Explainable component</w:t>
       </w:r>
     </w:p>
     <w:p>
       <w:pPr>
         <w:rPr>
-          <w:rFonts w:ascii="Linux Libertine O" w:eastAsiaTheme="minorEastAsia" w:hAnsi="Linux Libertine O" w:cs="Linux Libertine O"/>
+          <w:rFonts w:ascii="Linux Libertine O" w:eastAsiaTheme="minorEastAsia" w:hAnsi="Linux Libertine O" w:cs="Linux Libertine O" w:hint="eastAsia"/>
           <w:b/>
           <w:bCs/>
           <w:sz w:val="18"/>
@@ -2368,18 +5697,7 @@
                 <w:sz w:val="18"/>
                 <w:szCs w:val="18"/>
               </w:rPr>
-              <m:t>\</m:t>
-            </m:r>
-            <m:r>
-              <m:rPr>
-                <m:nor/>
-              </m:rPr>
-              <w:rPr>
-                <w:rFonts w:ascii="Linux Libertine O" w:hAnsi="Linux Libertine O" w:cs="Linux Libertine O"/>
-                <w:sz w:val="18"/>
-                <w:szCs w:val="18"/>
-              </w:rPr>
-              <m:t>C</m:t>
+              <m:t>\C</m:t>
             </m:r>
             <m:r>
               <m:rPr>
@@ -2419,15 +5737,7 @@
             <w:sz w:val="18"/>
             <w:szCs w:val="18"/>
           </w:rPr>
-          <m:t>)</m:t>
-        </m:r>
-        <m:r>
-          <w:rPr>
-            <w:rFonts w:ascii="Cambria Math" w:hAnsi="Cambria Math" w:cs="Linux Libertine O"/>
-            <w:sz w:val="18"/>
-            <w:szCs w:val="18"/>
-          </w:rPr>
-          <m:t xml:space="preserve"> </m:t>
+          <m:t xml:space="preserve">) </m:t>
         </m:r>
       </m:oMath>
       <w:r>
@@ -2469,18 +5779,7 @@
                 <w:sz w:val="18"/>
                 <w:szCs w:val="18"/>
               </w:rPr>
-              <m:t>\</m:t>
-            </m:r>
-            <m:r>
-              <m:rPr>
-                <m:nor/>
-              </m:rPr>
-              <w:rPr>
-                <w:rFonts w:ascii="Linux Libertine O" w:hAnsi="Linux Libertine O" w:cs="Linux Libertine O"/>
-                <w:sz w:val="18"/>
-                <w:szCs w:val="18"/>
-              </w:rPr>
-              <m:t>C</m:t>
+              <m:t>\C</m:t>
             </m:r>
             <m:r>
               <m:rPr>
@@ -2534,7 +5833,7 @@
     <w:p>
       <w:pPr>
         <w:rPr>
-          <w:rFonts w:ascii="Linux Libertine O" w:eastAsiaTheme="minorEastAsia" w:hAnsi="Linux Libertine O" w:cs="Linux Libertine O"/>
+          <w:rFonts w:ascii="Linux Libertine O" w:eastAsiaTheme="minorEastAsia" w:hAnsi="Linux Libertine O" w:cs="Linux Libertine O" w:hint="eastAsia"/>
           <w:sz w:val="18"/>
           <w:szCs w:val="18"/>
         </w:rPr>
@@ -2820,7 +6119,7 @@
     <w:p>
       <w:pPr>
         <w:rPr>
-          <w:rFonts w:ascii="Linux Libertine O" w:eastAsiaTheme="minorEastAsia" w:hAnsi="Linux Libertine O" w:cs="Linux Libertine O"/>
+          <w:rFonts w:ascii="Linux Libertine O" w:eastAsiaTheme="minorEastAsia" w:hAnsi="Linux Libertine O" w:cs="Linux Libertine O" w:hint="eastAsia"/>
           <w:sz w:val="18"/>
           <w:szCs w:val="18"/>
         </w:rPr>
@@ -2915,25 +6214,7 @@
           <w:sz w:val="18"/>
           <w:szCs w:val="18"/>
         </w:rPr>
-        <w:t xml:space="preserve">denote the set of </w:t>
-      </w:r>
-      <w:proofErr w:type="gramStart"/>
-      <w:r>
-        <w:rPr>
-          <w:rFonts w:ascii="Linux Libertine O" w:eastAsiaTheme="minorEastAsia" w:hAnsi="Linux Libertine O" w:cs="Linux Libertine O"/>
-          <w:sz w:val="18"/>
-          <w:szCs w:val="18"/>
-        </w:rPr>
-        <w:t>top</w:t>
-      </w:r>
-      <w:proofErr w:type="gramEnd"/>
-      <w:r>
-        <w:rPr>
-          <w:rFonts w:ascii="Linux Libertine O" w:eastAsiaTheme="minorEastAsia" w:hAnsi="Linux Libertine O" w:cs="Linux Libertine O"/>
-          <w:sz w:val="18"/>
-          <w:szCs w:val="18"/>
-        </w:rPr>
-        <w:t>-</w:t>
+        <w:t>denote the set of top-</w:t>
       </w:r>
       <m:oMath>
         <m:r>
@@ -3027,7 +6308,7 @@
     <w:p>
       <w:pPr>
         <w:rPr>
-          <w:rFonts w:ascii="Linux Libertine O" w:eastAsiaTheme="minorEastAsia" w:hAnsi="Linux Libertine O" w:cs="Linux Libertine O"/>
+          <w:rFonts w:ascii="Linux Libertine O" w:eastAsiaTheme="minorEastAsia" w:hAnsi="Linux Libertine O" w:cs="Linux Libertine O" w:hint="eastAsia"/>
           <w:i/>
           <w:sz w:val="18"/>
           <w:szCs w:val="18"/>
@@ -3638,15 +6919,7 @@
             <w:sz w:val="18"/>
             <w:szCs w:val="18"/>
           </w:rPr>
-          <m:t>d</m:t>
-        </m:r>
-        <m:r>
-          <w:rPr>
-            <w:rFonts w:ascii="Cambria Math" w:hAnsi="Cambria Math" w:cs="Linux Libertine O"/>
-            <w:sz w:val="18"/>
-            <w:szCs w:val="18"/>
-          </w:rPr>
-          <m:t xml:space="preserve"> </m:t>
+          <m:t xml:space="preserve">d </m:t>
         </m:r>
       </m:oMath>
       <w:r>
@@ -3687,7 +6960,7 @@
           <w:sz w:val="18"/>
           <w:szCs w:val="18"/>
         </w:rPr>
-        <w:t xml:space="preserve"> explainability module generates an initial interpretation of the prediction by computing a saliency-based feature importance ranking, </w:t>
+        <w:t xml:space="preserve"> explainability module generates an initial interpretation of the prediction by computing a saliency-based feature importance ranking, highlighting the input dimensions that most strongly influence the model’s decision</w:t>
       </w:r>
       <w:r>
         <w:rPr>
@@ -3695,57 +6968,50 @@
           <w:sz w:val="18"/>
           <w:szCs w:val="18"/>
         </w:rPr>
+        <w:t xml:space="preserve"> as mentioned in </w:t>
+      </w:r>
+      <w:commentRangeStart w:id="3"/>
+      <w:r>
+        <w:rPr>
+          <w:rFonts w:ascii="Linux Libertine O" w:hAnsi="Linux Libertine O" w:cs="Linux Libertine O"/>
+          <w:sz w:val="18"/>
+          <w:szCs w:val="18"/>
+        </w:rPr>
+        <w:t>the previous paragraph</w:t>
+      </w:r>
+      <w:r>
+        <w:rPr>
+          <w:rFonts w:ascii="Linux Libertine O" w:hAnsi="Linux Libertine O" w:cs="Linux Libertine O"/>
+          <w:sz w:val="18"/>
+          <w:szCs w:val="18"/>
+        </w:rPr>
+        <w:t>.</w:t>
+      </w:r>
+      <w:commentRangeEnd w:id="3"/>
+      <w:r>
+        <w:rPr>
+          <w:rStyle w:val="CommentReference"/>
+        </w:rPr>
+        <w:commentReference w:id="3"/>
+      </w:r>
+    </w:p>
+    <w:p>
+      <w:pPr>
+        <w:rPr>
+          <w:rFonts w:ascii="Linux Libertine O" w:hAnsi="Linux Libertine O" w:cs="Linux Libertine O"/>
+          <w:sz w:val="18"/>
+          <w:szCs w:val="18"/>
+        </w:rPr>
+      </w:pPr>
+      <w:commentRangeStart w:id="4"/>
+      <w:r>
+        <w:rPr>
+          <w:rFonts w:ascii="Linux Libertine O" w:hAnsi="Linux Libertine O" w:cs="Linux Libertine O"/>
+          <w:noProof/>
+          <w:sz w:val="18"/>
+          <w:szCs w:val="18"/>
+        </w:rPr>
         <w:lastRenderedPageBreak/>
-        <w:t>highlighting the input dimensions that most strongly influence the model’s decision</w:t>
-      </w:r>
-      <w:r>
-        <w:rPr>
-          <w:rFonts w:ascii="Linux Libertine O" w:hAnsi="Linux Libertine O" w:cs="Linux Libertine O"/>
-          <w:sz w:val="18"/>
-          <w:szCs w:val="18"/>
-        </w:rPr>
-        <w:t xml:space="preserve"> as mentioned in </w:t>
-      </w:r>
-      <w:commentRangeStart w:id="3"/>
-      <w:r>
-        <w:rPr>
-          <w:rFonts w:ascii="Linux Libertine O" w:hAnsi="Linux Libertine O" w:cs="Linux Libertine O"/>
-          <w:sz w:val="18"/>
-          <w:szCs w:val="18"/>
-        </w:rPr>
-        <w:t>the previous paragraph</w:t>
-      </w:r>
-      <w:r>
-        <w:rPr>
-          <w:rFonts w:ascii="Linux Libertine O" w:hAnsi="Linux Libertine O" w:cs="Linux Libertine O"/>
-          <w:sz w:val="18"/>
-          <w:szCs w:val="18"/>
-        </w:rPr>
-        <w:t>.</w:t>
-      </w:r>
-      <w:commentRangeEnd w:id="3"/>
-      <w:r>
-        <w:rPr>
-          <w:rStyle w:val="CommentReference"/>
-        </w:rPr>
-        <w:commentReference w:id="3"/>
-      </w:r>
-    </w:p>
-    <w:p>
-      <w:pPr>
-        <w:rPr>
-          <w:rFonts w:ascii="Linux Libertine O" w:hAnsi="Linux Libertine O" w:cs="Linux Libertine O"/>
-          <w:sz w:val="18"/>
-          <w:szCs w:val="18"/>
-        </w:rPr>
-      </w:pPr>
-      <w:commentRangeStart w:id="4"/>
-      <w:r>
-        <w:rPr>
-          <w:rFonts w:ascii="Linux Libertine O" w:hAnsi="Linux Libertine O" w:cs="Linux Libertine O"/>
-          <w:sz w:val="18"/>
-          <w:szCs w:val="18"/>
-        </w:rPr>
         <w:drawing>
           <wp:inline distT="0" distB="0" distL="0" distR="0" wp14:anchorId="7C861D89" wp14:editId="402812EC">
             <wp:extent cx="4762500" cy="4542951"/>
@@ -3762,7 +7028,7 @@
                     <pic:cNvPicPr/>
                   </pic:nvPicPr>
                   <pic:blipFill>
-                    <a:blip r:embed="rId12"/>
+                    <a:blip r:embed="rId13"/>
                     <a:stretch>
                       <a:fillRect/>
                     </a:stretch>
@@ -3822,31 +7088,13 @@
           <w:sz w:val="18"/>
           <w:szCs w:val="18"/>
         </w:rPr>
-        <w:t xml:space="preserve"> </w:t>
-      </w:r>
-      <w:proofErr w:type="gramStart"/>
-      <w:r>
-        <w:rPr>
-          <w:rFonts w:ascii="Linux Libertine O" w:hAnsi="Linux Libertine O" w:cs="Linux Libertine O"/>
-          <w:sz w:val="18"/>
-          <w:szCs w:val="18"/>
-        </w:rPr>
-        <w:t>The</w:t>
-      </w:r>
-      <w:proofErr w:type="gramEnd"/>
-      <w:r>
-        <w:rPr>
-          <w:rFonts w:ascii="Linux Libertine O" w:hAnsi="Linux Libertine O" w:cs="Linux Libertine O"/>
-          <w:sz w:val="18"/>
-          <w:szCs w:val="18"/>
-        </w:rPr>
-        <w:t xml:space="preserve"> proposed inference system.</w:t>
-      </w:r>
-    </w:p>
-    <w:p>
-      <w:pPr>
-        <w:rPr>
-          <w:rFonts w:ascii="Linux Libertine O" w:eastAsiaTheme="minorEastAsia" w:hAnsi="Linux Libertine O" w:cs="Linux Libertine O"/>
+        <w:t xml:space="preserve"> The proposed inference system.</w:t>
+      </w:r>
+    </w:p>
+    <w:p>
+      <w:pPr>
+        <w:rPr>
+          <w:rFonts w:ascii="Linux Libertine O" w:eastAsiaTheme="minorEastAsia" w:hAnsi="Linux Libertine O" w:cs="Linux Libertine O" w:hint="eastAsia"/>
           <w:sz w:val="18"/>
           <w:szCs w:val="18"/>
         </w:rPr>
@@ -3931,25 +7179,7 @@
           <w:sz w:val="18"/>
           <w:szCs w:val="18"/>
         </w:rPr>
-        <w:t xml:space="preserve"> via a k-nearest </w:t>
-      </w:r>
-      <w:proofErr w:type="gramStart"/>
-      <w:r>
-        <w:rPr>
-          <w:rFonts w:ascii="Linux Libertine O" w:eastAsiaTheme="minorEastAsia" w:hAnsi="Linux Libertine O" w:cs="Linux Libertine O"/>
-          <w:sz w:val="18"/>
-          <w:szCs w:val="18"/>
-        </w:rPr>
-        <w:t>neighbors</w:t>
-      </w:r>
-      <w:proofErr w:type="gramEnd"/>
-      <w:r>
-        <w:rPr>
-          <w:rFonts w:ascii="Linux Libertine O" w:eastAsiaTheme="minorEastAsia" w:hAnsi="Linux Libertine O" w:cs="Linux Libertine O"/>
-          <w:sz w:val="18"/>
-          <w:szCs w:val="18"/>
-        </w:rPr>
-        <w:t xml:space="preserve"> approach. </w:t>
+        <w:t xml:space="preserve"> via a k-nearest neighbors approach. </w:t>
       </w:r>
       <w:r>
         <w:rPr>
@@ -4221,7 +7451,7 @@
     <w:p>
       <w:pPr>
         <w:rPr>
-          <w:rFonts w:ascii="Linux Libertine O" w:eastAsiaTheme="minorEastAsia" w:hAnsi="Linux Libertine O" w:cs="Linux Libertine O"/>
+          <w:rFonts w:ascii="Linux Libertine O" w:eastAsiaTheme="minorEastAsia" w:hAnsi="Linux Libertine O" w:cs="Linux Libertine O" w:hint="eastAsia"/>
           <w:i/>
           <w:sz w:val="18"/>
           <w:szCs w:val="18"/>
@@ -4365,15 +7595,7 @@
               <w:sz w:val="18"/>
               <w:szCs w:val="18"/>
             </w:rPr>
-            <m:t>=s,</m:t>
-          </m:r>
-          <m:r>
-            <w:rPr>
-              <w:rFonts w:ascii="Cambria Math" w:eastAsiaTheme="minorEastAsia" w:hAnsi="Cambria Math" w:cs="Linux Libertine O"/>
-              <w:sz w:val="18"/>
-              <w:szCs w:val="18"/>
-            </w:rPr>
-            <m:t xml:space="preserve"> </m:t>
+            <m:t xml:space="preserve">=s, </m:t>
           </m:r>
           <m:r>
             <m:rPr>
@@ -4400,27 +7622,28 @@
     <w:p>
       <w:pPr>
         <w:rPr>
+          <w:rFonts w:ascii="Linux Libertine O" w:eastAsiaTheme="minorEastAsia" w:hAnsi="Linux Libertine O" w:cs="Linux Libertine O" w:hint="eastAsia"/>
+          <w:i/>
+          <w:sz w:val="18"/>
+          <w:szCs w:val="18"/>
+        </w:rPr>
+      </w:pPr>
+    </w:p>
+    <w:p>
+      <w:pPr>
+        <w:rPr>
+          <w:rFonts w:ascii="Linux Libertine O" w:eastAsiaTheme="minorEastAsia" w:hAnsi="Linux Libertine O" w:cs="Linux Libertine O" w:hint="eastAsia"/>
+          <w:sz w:val="18"/>
+          <w:szCs w:val="18"/>
+        </w:rPr>
+      </w:pPr>
+      <w:r>
+        <w:rPr>
           <w:rFonts w:ascii="Linux Libertine O" w:eastAsiaTheme="minorEastAsia" w:hAnsi="Linux Libertine O" w:cs="Linux Libertine O"/>
-          <w:i/>
-          <w:sz w:val="18"/>
-          <w:szCs w:val="18"/>
-        </w:rPr>
-      </w:pPr>
-    </w:p>
-    <w:p>
-      <w:pPr>
-        <w:rPr>
-          <w:rFonts w:ascii="Linux Libertine O" w:eastAsiaTheme="minorEastAsia" w:hAnsi="Linux Libertine O" w:cs="Linux Libertine O"/>
-          <w:sz w:val="18"/>
-          <w:szCs w:val="18"/>
-        </w:rPr>
-      </w:pPr>
-      <w:r>
-        <w:rPr>
-          <w:rFonts w:ascii="Linux Libertine O" w:eastAsiaTheme="minorEastAsia" w:hAnsi="Linux Libertine O" w:cs="Linux Libertine O"/>
-          <w:sz w:val="18"/>
-          <w:szCs w:val="18"/>
-        </w:rPr>
+          <w:sz w:val="18"/>
+          <w:szCs w:val="18"/>
+        </w:rPr>
+        <w:lastRenderedPageBreak/>
         <w:t xml:space="preserve">Where </w:t>
       </w:r>
       <w:r>
@@ -4563,7 +7786,7 @@
       <w:pPr>
         <w:pStyle w:val="ParaContinue"/>
         <w:rPr>
-          <w:rFonts w:eastAsiaTheme="minorEastAsia"/>
+          <w:rFonts w:eastAsiaTheme="minorEastAsia" w:hint="eastAsia"/>
           <w:lang w:eastAsia="en-US"/>
         </w:rPr>
       </w:pPr>
@@ -4571,57 +7794,21 @@
         <w:rPr>
           <w:lang w:eastAsia="en-US"/>
         </w:rPr>
-        <w:t xml:space="preserve">Our benchmark dataset is based on the dataset published through the University of California Irvine (UCI) website coming from a simulator of a Frigate that is equipped with a CODLAG (Combined Diesel Electric </w:t>
-      </w:r>
-      <w:proofErr w:type="gramStart"/>
+        <w:t>Our benchmark dataset is based on the dataset published through the University of California Irvine (UCI) website coming from a simulator of a Frigate that is equipped with a CODLAG (Combined Diesel Electric And Gas) propulsion plant as detailed in \cite[</w:t>
+      </w:r>
+      <w:proofErr w:type="spellStart"/>
       <w:r>
         <w:rPr>
           <w:lang w:eastAsia="en-US"/>
         </w:rPr>
-        <w:t>And</w:t>
-      </w:r>
-      <w:proofErr w:type="gramEnd"/>
+        <w:t>Coradu</w:t>
+      </w:r>
+      <w:proofErr w:type="spellEnd"/>
       <w:r>
         <w:rPr>
           <w:lang w:eastAsia="en-US"/>
         </w:rPr>
-        <w:t xml:space="preserve"> Gas) propulsion plant as detailed in \</w:t>
-      </w:r>
-      <w:proofErr w:type="gramStart"/>
-      <w:r>
-        <w:rPr>
-          <w:lang w:eastAsia="en-US"/>
-        </w:rPr>
-        <w:t>cite[</w:t>
-      </w:r>
-      <w:proofErr w:type="spellStart"/>
-      <w:proofErr w:type="gramEnd"/>
-      <w:r>
-        <w:rPr>
-          <w:lang w:eastAsia="en-US"/>
-        </w:rPr>
-        <w:t>Coradu</w:t>
-      </w:r>
-      <w:proofErr w:type="spellEnd"/>
-      <w:r>
-        <w:rPr>
-          <w:lang w:eastAsia="en-US"/>
-        </w:rPr>
-        <w:t xml:space="preserve"> et al original paper]. The data </w:t>
-      </w:r>
-      <w:proofErr w:type="gramStart"/>
-      <w:r>
-        <w:rPr>
-          <w:lang w:eastAsia="en-US"/>
-        </w:rPr>
-        <w:t>represent</w:t>
-      </w:r>
-      <w:proofErr w:type="gramEnd"/>
-      <w:r>
-        <w:rPr>
-          <w:lang w:eastAsia="en-US"/>
-        </w:rPr>
-        <w:t xml:space="preserve"> a degradation model of the propulsion plant, artificially constructed by introducing a fouling in the Gas turbine (GT) that increases the specific fuel flow consumption and the temperature of the exhaust gas. It is characterized by two parameters, the compression degradation coefficient (</w:t>
+        <w:t xml:space="preserve"> et al original paper]. The data represent a degradation model of the propulsion plant, artificially constructed by introducing a fouling in the Gas turbine (GT) that increases the specific fuel flow consumption and the temperature of the exhaust gas. It is characterized by two parameters, the compression degradation coefficient (</w:t>
       </w:r>
       <m:oMath>
         <m:r>
@@ -4729,7 +7916,7 @@
         <w:suppressAutoHyphens/>
         <w:spacing w:after="0" w:line="240" w:lineRule="auto"/>
         <w:rPr>
-          <w:rFonts w:ascii="Linux Libertine O" w:eastAsiaTheme="minorEastAsia" w:hAnsi="Linux Libertine O"/>
+          <w:rFonts w:ascii="Linux Libertine O" w:eastAsiaTheme="minorEastAsia" w:hAnsi="Linux Libertine O" w:hint="eastAsia"/>
           <w:sz w:val="18"/>
           <w:szCs w:val="18"/>
         </w:rPr>
@@ -5108,7 +8295,7 @@
         <w:pStyle w:val="ParaContinue"/>
         <w:ind w:firstLine="0"/>
         <w:rPr>
-          <w:rFonts w:eastAsiaTheme="minorEastAsia"/>
+          <w:rFonts w:eastAsiaTheme="minorEastAsia" w:hint="eastAsia"/>
           <w:lang w:eastAsia="en-US"/>
         </w:rPr>
       </w:pPr>
@@ -5327,7 +8514,7 @@
         <w:pStyle w:val="ParaContinue"/>
         <w:ind w:firstLine="0"/>
         <w:rPr>
-          <w:rFonts w:eastAsiaTheme="minorEastAsia"/>
+          <w:rFonts w:eastAsiaTheme="minorEastAsia" w:hint="eastAsia"/>
           <w:lang w:eastAsia="en-US"/>
         </w:rPr>
       </w:pPr>
@@ -5337,20 +8524,12 @@
         <w:pStyle w:val="ParaContinue"/>
         <w:ind w:firstLine="0"/>
         <w:rPr>
-          <w:rFonts w:eastAsiaTheme="minorEastAsia"/>
+          <w:rFonts w:eastAsiaTheme="minorEastAsia" w:hint="eastAsia"/>
           <w:lang w:eastAsia="en-US"/>
         </w:rPr>
       </w:pPr>
       <w:r>
-        <w:t xml:space="preserve">These configuration states produce </w:t>
-      </w:r>
-      <w:proofErr w:type="gramStart"/>
-      <w:r>
-        <w:t>a</w:t>
-      </w:r>
-      <w:proofErr w:type="gramEnd"/>
-      <w:r>
-        <w:t xml:space="preserve"> 18-feature vector for each state (including 2 degradation states and the input of the lever position), representing the measures available from the continuous monitoring system. These features are as follows:</w:t>
+        <w:t>These configuration states produce a 18-feature vector for each state (including 2 degradation states and the input of the lever position), representing the measures available from the continuous monitoring system. These features are as follows:</w:t>
       </w:r>
     </w:p>
     <w:p>
@@ -5358,7 +8537,7 @@
         <w:pStyle w:val="ParaContinue"/>
         <w:ind w:firstLine="0"/>
         <w:rPr>
-          <w:rFonts w:eastAsiaTheme="minorEastAsia"/>
+          <w:rFonts w:eastAsiaTheme="minorEastAsia" w:hint="eastAsia"/>
           <w:lang w:eastAsia="en-US"/>
         </w:rPr>
       </w:pPr>
@@ -5367,7 +8546,7 @@
       <w:pPr>
         <w:pStyle w:val="ParaContinue"/>
         <w:rPr>
-          <w:rFonts w:eastAsiaTheme="minorEastAsia"/>
+          <w:rFonts w:eastAsiaTheme="minorEastAsia" w:hint="eastAsia"/>
           <w:lang w:eastAsia="en-US"/>
         </w:rPr>
       </w:pPr>
@@ -5879,21 +9058,7 @@
         <w:rPr>
           <w:lang w:eastAsia="en-US"/>
         </w:rPr>
-        <w:t>target variables as described in \</w:t>
-      </w:r>
-      <w:proofErr w:type="gramStart"/>
-      <w:r>
-        <w:rPr>
-          <w:lang w:eastAsia="en-US"/>
-        </w:rPr>
-        <w:t>cite{</w:t>
-      </w:r>
-      <w:proofErr w:type="gramEnd"/>
-      <w:r>
-        <w:rPr>
-          <w:lang w:eastAsia="en-US"/>
-        </w:rPr>
-        <w:t>Dataset second paper}. Following the authors’ rationale, an effective service time of 2000 h per year is considered reasonable for both GT and GTC, given the typical operating profile of this type of vessel. Under this assumption, the implementation of a condition-based maintenance (CBM) framework is feasible. In agreement with these considerations, the authors defined the following thresholds based on prior knowledge of the time-domain decay functions:</w:t>
+        <w:t>target variables as described in \cite{Dataset second paper}. Following the authors’ rationale, an effective service time of 2000 h per year is considered reasonable for both GT and GTC, given the typical operating profile of this type of vessel. Under this assumption, the implementation of a condition-based maintenance (CBM) framework is feasible. In agreement with these considerations, the authors defined the following thresholds based on prior knowledge of the time-domain decay functions:</w:t>
       </w:r>
     </w:p>
     <w:p>
@@ -5910,7 +9075,7 @@
         <w:pStyle w:val="ParaContinue"/>
         <w:ind w:firstLine="0"/>
         <w:rPr>
-          <w:rFonts w:eastAsiaTheme="minorEastAsia"/>
+          <w:rFonts w:eastAsiaTheme="minorEastAsia" w:hint="eastAsia"/>
           <w:lang w:eastAsia="en-US"/>
         </w:rPr>
       </w:pPr>
@@ -5995,7 +9160,7 @@
       <w:pPr>
         <w:pStyle w:val="ParaContinue"/>
         <w:rPr>
-          <w:rFonts w:eastAsiaTheme="minorEastAsia"/>
+          <w:rFonts w:eastAsiaTheme="minorEastAsia" w:hint="eastAsia"/>
           <w:lang w:eastAsia="en-US"/>
         </w:rPr>
       </w:pPr>
@@ -6005,7 +9170,7 @@
         <w:pStyle w:val="ParaContinue"/>
         <w:ind w:firstLine="0"/>
         <w:rPr>
-          <w:rFonts w:eastAsiaTheme="minorEastAsia"/>
+          <w:rFonts w:eastAsiaTheme="minorEastAsia" w:hint="eastAsia"/>
           <w:lang w:eastAsia="en-US"/>
         </w:rPr>
       </w:pPr>
@@ -6132,7 +9297,7 @@
                     </pic:cNvPicPr>
                   </pic:nvPicPr>
                   <pic:blipFill>
-                    <a:blip r:embed="rId13"/>
+                    <a:blip r:embed="rId14"/>
                     <a:stretch>
                       <a:fillRect/>
                     </a:stretch>
@@ -6238,21 +9403,7 @@
           <w:lang w:eastAsia="en-US"/>
         </w:rPr>
         <w:lastRenderedPageBreak/>
-        <w:t xml:space="preserve">And thus, the binary classification problem is produced via a mapping of {not decayed:0} and {decayed:1} of the </w:t>
-      </w:r>
-      <w:proofErr w:type="gramStart"/>
-      <w:r>
-        <w:rPr>
-          <w:lang w:eastAsia="en-US"/>
-        </w:rPr>
-        <w:t>aforementioned state</w:t>
-      </w:r>
-      <w:proofErr w:type="gramEnd"/>
-      <w:r>
-        <w:rPr>
-          <w:lang w:eastAsia="en-US"/>
-        </w:rPr>
-        <w:t xml:space="preserve"> ranges.</w:t>
+        <w:t>And thus, the binary classification problem is produced via a mapping of {not decayed:0} and {decayed:1} of the aforementioned state ranges.</w:t>
       </w:r>
     </w:p>
     <w:p>
@@ -6320,19 +9471,11 @@
           <w:lang w:eastAsia="en-US"/>
         </w:rPr>
       </w:pPr>
-      <w:proofErr w:type="gramStart"/>
       <w:r>
         <w:rPr>
           <w:lang w:eastAsia="en-US"/>
         </w:rPr>
-        <w:t>In order to</w:t>
-      </w:r>
-      <w:proofErr w:type="gramEnd"/>
-      <w:r>
-        <w:rPr>
-          <w:lang w:eastAsia="en-US"/>
-        </w:rPr>
-        <w:t xml:space="preserve"> evaluate</w:t>
+        <w:t>In order to evaluate</w:t>
       </w:r>
       <w:r>
         <w:rPr>
@@ -7832,15 +10975,7 @@
       </w:r>
       <w:proofErr w:type="spellEnd"/>
       <w:r>
-        <w:t xml:space="preserve"> Networks (BroadNets’04</w:t>
-      </w:r>
-      <w:proofErr w:type="gramStart"/>
-      <w:r>
-        <w:t>) .</w:t>
-      </w:r>
-      <w:proofErr w:type="gramEnd"/>
-      <w:r>
-        <w:t xml:space="preserve"> IEEE, Los Alamitos, CA, 210–217. </w:t>
+        <w:t xml:space="preserve"> Networks (BroadNets’04) . IEEE, Los Alamitos, CA, 210–217. </w:t>
       </w:r>
       <w:r>
         <w:t>https://doi.org/10.1109/BROADNETS.2004.8</w:t>
@@ -7851,17 +10986,9 @@
         <w:pStyle w:val="Bibentry"/>
       </w:pPr>
       <w:r>
-        <w:t xml:space="preserve">Sam Anzaroot and Andrew McCallum. 2013. UMass Citation Field Extraction Dataset. Retrieved May 27, </w:t>
-      </w:r>
-      <w:proofErr w:type="gramStart"/>
-      <w:r>
-        <w:t>2019</w:t>
-      </w:r>
-      <w:proofErr w:type="gramEnd"/>
-      <w:r>
-        <w:t xml:space="preserve"> from </w:t>
-      </w:r>
-      <w:hyperlink r:id="rId14" w:history="1">
+        <w:t xml:space="preserve">Sam Anzaroot and Andrew McCallum. 2013. UMass Citation Field Extraction Dataset. Retrieved May 27, 2019 from </w:t>
+      </w:r>
+      <w:hyperlink r:id="rId15" w:history="1">
         <w:r>
           <w:rPr>
             <w:rStyle w:val="Hyperlink"/>
@@ -7900,15 +11027,7 @@
         <w:pStyle w:val="Bibentry"/>
       </w:pPr>
       <w:r>
-        <w:t>Matthew Van Gundy, Davide Balzarotti, and Giovanni Vigna. 2007. Catch me, if you can: Evading network signatures with web-based polymorphic worms. In Proceedings of the first USENIX workshop on Offensive Technologies (WOOT ’07</w:t>
-      </w:r>
-      <w:proofErr w:type="gramStart"/>
-      <w:r>
-        <w:t>) .</w:t>
-      </w:r>
-      <w:proofErr w:type="gramEnd"/>
-      <w:r>
-        <w:t xml:space="preserve"> USENIX Association, Berkley, CA, Article 7, 9 </w:t>
+        <w:t xml:space="preserve">Matthew Van Gundy, Davide Balzarotti, and Giovanni Vigna. 2007. Catch me, if you can: Evading network signatures with web-based polymorphic worms. In Proceedings of the first USENIX workshop on Offensive Technologies (WOOT ’07) . USENIX Association, Berkley, CA, Article 7, 9 </w:t>
       </w:r>
       <w:bookmarkStart w:id="14" w:name="sbmn"/>
       <w:bookmarkEnd w:id="14"/>
@@ -7920,8 +11039,8 @@
     </w:p>
     <w:p/>
     <w:sectPr>
-      <w:footerReference w:type="default" r:id="rId15"/>
-      <w:footerReference w:type="first" r:id="rId16"/>
+      <w:footerReference w:type="default" r:id="rId16"/>
+      <w:footerReference w:type="first" r:id="rId17"/>
       <w:pgSz w:w="12240" w:h="15840"/>
       <w:pgMar w:top="1760" w:right="2040" w:bottom="2840" w:left="1440" w:header="706" w:footer="706" w:gutter="0"/>
       <w:cols w:space="708"/>
@@ -8389,13 +11508,13 @@
         </w:rPr>
         <w:instrText xml:space="preserve"> HYPERLINK "mailto:dkalogerop@o365.uth.gr" </w:instrText>
       </w:r>
-      <w:bookmarkStart w:id="6" w:name="_@_B1E5DBF9CB4B804EB84A584E0B1B5515Z"/>
       <w:r>
         <w:rPr>
           <w:sz w:val="20"/>
           <w:szCs w:val="20"/>
         </w:rPr>
       </w:r>
+      <w:bookmarkStart w:id="6" w:name="_@_B1E5DBF9CB4B804EB84A584E0B1B5515Z"/>
       <w:r>
         <w:rPr>
           <w:sz w:val="20"/>
@@ -8636,13 +11755,13 @@
         </w:rPr>
         <w:instrText xml:space="preserve"> HYPERLINK "mailto:dkalogerop@o365.uth.gr" </w:instrText>
       </w:r>
-      <w:bookmarkStart w:id="12" w:name="_@_7EE32752AFFBEB45930C5AD6174FE98CZ"/>
       <w:r>
         <w:rPr>
           <w:sz w:val="20"/>
           <w:szCs w:val="20"/>
         </w:rPr>
       </w:r>
+      <w:bookmarkStart w:id="12" w:name="_@_7EE32752AFFBEB45930C5AD6174FE98CZ"/>
       <w:r>
         <w:rPr>
           <w:sz w:val="20"/>
@@ -10200,7 +13319,6 @@
   <w:style w:type="character" w:default="1" w:styleId="DefaultParagraphFont">
     <w:name w:val="Default Paragraph Font"/>
     <w:uiPriority w:val="1"/>
-    <w:semiHidden/>
     <w:unhideWhenUsed/>
   </w:style>
   <w:style w:type="table" w:default="1" w:styleId="TableNormal">
@@ -11104,6 +14222,36 @@
       <w:shd w:val="clear" w:color="auto" w:fill="E1DFDD"/>
     </w:rPr>
   </w:style>
+  <w:style w:type="paragraph" w:styleId="CommentSubject">
+    <w:name w:val="annotation subject"/>
+    <w:basedOn w:val="CommentText"/>
+    <w:next w:val="CommentText"/>
+    <w:link w:val="CommentSubjectChar"/>
+    <w:uiPriority w:val="99"/>
+    <w:semiHidden/>
+    <w:unhideWhenUsed/>
+    <w:rsid w:val="00706F44"/>
+    <w:rPr>
+      <w:b/>
+      <w:bCs/>
+    </w:rPr>
+  </w:style>
+  <w:style w:type="character" w:customStyle="1" w:styleId="CommentSubjectChar">
+    <w:name w:val="Comment Subject Char"/>
+    <w:basedOn w:val="CommentTextChar"/>
+    <w:link w:val="CommentSubject"/>
+    <w:uiPriority w:val="99"/>
+    <w:semiHidden/>
+    <w:rsid w:val="00706F44"/>
+    <w:rPr>
+      <w:b/>
+      <w:bCs/>
+      <w:kern w:val="0"/>
+      <w:sz w:val="20"/>
+      <w:szCs w:val="20"/>
+      <w14:ligatures w14:val="none"/>
+    </w:rPr>
+  </w:style>
 </w:styles>
 </file>
 
@@ -11400,4 +14548,16 @@
     </a:ext>
   </a:extLst>
 </a:theme>
+</file>
+
+<file path=customXml/item1.xml><?xml version="1.0" encoding="utf-8"?>
+<b:Sources xmlns:b="http://schemas.openxmlformats.org/officeDocument/2006/bibliography" xmlns="http://schemas.openxmlformats.org/officeDocument/2006/bibliography" SelectedStyle="\APASixthEditionOfficeOnline.xsl" StyleName="APA" Version="6"/>
+</file>
+
+<file path=customXml/itemProps1.xml><?xml version="1.0" encoding="utf-8"?>
+<ds:datastoreItem xmlns:ds="http://schemas.openxmlformats.org/officeDocument/2006/customXml" ds:itemID="{38F9BC8B-A729-4223-9707-D87BCBE171A9}">
+  <ds:schemaRefs>
+    <ds:schemaRef ds:uri="http://schemas.openxmlformats.org/officeDocument/2006/bibliography"/>
+  </ds:schemaRefs>
+</ds:datastoreItem>
 </file>
</xml_diff>